<commit_message>
Some representation fixes in report
</commit_message>
<xml_diff>
--- a/Assignment 1/Report of the EDA.docx
+++ b/Assignment 1/Report of the EDA.docx
@@ -381,7 +381,6 @@
           <w14:ligatures w14:val="none"/>
         </w:rPr>
       </w:pPr>
-      <w:proofErr w:type="spellStart"/>
       <w:r>
         <w:rPr>
           <w:rFonts w:eastAsia="Times New Roman" w:cs="Times New Roman"/>
@@ -395,7 +394,6 @@
         </w:rPr>
         <w:t>ScreenResolution</w:t>
       </w:r>
-      <w:proofErr w:type="spellEnd"/>
       <w:r>
         <w:rPr>
           <w:rFonts w:eastAsia="Times New Roman" w:cs="Times New Roman"/>
@@ -424,7 +422,6 @@
           <w14:ligatures w14:val="none"/>
         </w:rPr>
       </w:pPr>
-      <w:proofErr w:type="spellStart"/>
       <w:r>
         <w:rPr>
           <w:rFonts w:eastAsia="Times New Roman" w:cs="Times New Roman"/>
@@ -438,7 +435,6 @@
         </w:rPr>
         <w:t>Cpu</w:t>
       </w:r>
-      <w:proofErr w:type="spellEnd"/>
       <w:r>
         <w:rPr>
           <w:rFonts w:eastAsia="Times New Roman" w:cs="Times New Roman"/>
@@ -549,7 +545,6 @@
           <w14:ligatures w14:val="none"/>
         </w:rPr>
       </w:pPr>
-      <w:proofErr w:type="spellStart"/>
       <w:r>
         <w:rPr>
           <w:rFonts w:eastAsia="Times New Roman" w:cs="Times New Roman"/>
@@ -563,7 +558,6 @@
         </w:rPr>
         <w:t>Gpu</w:t>
       </w:r>
-      <w:proofErr w:type="spellEnd"/>
       <w:r>
         <w:rPr>
           <w:rFonts w:eastAsia="Times New Roman" w:cs="Times New Roman"/>
@@ -592,7 +586,6 @@
           <w14:ligatures w14:val="none"/>
         </w:rPr>
       </w:pPr>
-      <w:proofErr w:type="spellStart"/>
       <w:r>
         <w:rPr>
           <w:rFonts w:eastAsia="Times New Roman" w:cs="Times New Roman"/>
@@ -606,7 +599,6 @@
         </w:rPr>
         <w:t>OpSys</w:t>
       </w:r>
-      <w:proofErr w:type="spellEnd"/>
       <w:r>
         <w:rPr>
           <w:rFonts w:eastAsia="Times New Roman" w:cs="Times New Roman"/>
@@ -740,30 +732,107 @@
           <w:lang w:eastAsia="en-GB"/>
           <w14:ligatures w14:val="none"/>
         </w:rPr>
-        <w:t xml:space="preserve"> - An extra index column that may not be necessary for analysis.</w:t>
-      </w:r>
-    </w:p>
-    <w:p>
-      <w:pPr>
-        <w:spacing w:before="100" w:beforeAutospacing="1" w:after="100" w:afterAutospacing="1" w:line="240" w:lineRule="auto"/>
-        <w:rPr>
-          <w:rFonts w:eastAsia="Times New Roman" w:cs="Times New Roman"/>
-          <w:kern w:val="0"/>
-          <w:sz w:val="30"/>
-          <w:szCs w:val="30"/>
-          <w:lang w:eastAsia="en-GB"/>
-          <w14:ligatures w14:val="none"/>
-        </w:rPr>
-      </w:pPr>
-      <w:r>
-        <w:rPr>
-          <w:rFonts w:eastAsia="Times New Roman" w:cs="Times New Roman"/>
-          <w:kern w:val="0"/>
-          <w:sz w:val="30"/>
-          <w:szCs w:val="30"/>
-          <w:lang w:eastAsia="en-GB"/>
-          <w14:ligatures w14:val="none"/>
-        </w:rPr>
+        <w:t xml:space="preserve"> - An extra index column that may not be necessary for a</w:t>
+      </w:r>
+      <w:r>
+        <w:rPr>
+          <w:rFonts w:eastAsia="Times New Roman" w:cs="Times New Roman"/>
+          <w:kern w:val="0"/>
+          <w:sz w:val="30"/>
+          <w:szCs w:val="30"/>
+          <w:lang w:eastAsia="en-GB"/>
+          <w14:ligatures w14:val="none"/>
+        </w:rPr>
+        <w:t>nalysis.</w:t>
+      </w:r>
+      <w:r>
+        <w:rPr>
+          <w:rFonts w:eastAsia="Times New Roman" w:cs="Times New Roman"/>
+          <w:noProof/>
+          <w:kern w:val="0"/>
+          <w:sz w:val="30"/>
+          <w:szCs w:val="30"/>
+          <w:lang w:eastAsia="en-GB"/>
+        </w:rPr>
+        <w:drawing>
+          <wp:inline distT="0" distB="0" distL="0" distR="0" wp14:anchorId="2AF61F3B" wp14:editId="4808AA1A">
+            <wp:extent cx="5731510" cy="2343150"/>
+            <wp:effectExtent l="0" t="0" r="0" b="6350"/>
+            <wp:docPr id="159502290" name="Picture 1"/>
+            <wp:cNvGraphicFramePr>
+              <a:graphicFrameLocks xmlns:a="http://schemas.openxmlformats.org/drawingml/2006/main" noChangeAspect="1"/>
+            </wp:cNvGraphicFramePr>
+            <a:graphic xmlns:a="http://schemas.openxmlformats.org/drawingml/2006/main">
+              <a:graphicData uri="http://schemas.openxmlformats.org/drawingml/2006/picture">
+                <pic:pic xmlns:pic="http://schemas.openxmlformats.org/drawingml/2006/picture">
+                  <pic:nvPicPr>
+                    <pic:cNvPr id="159502290" name="Picture 1"/>
+                    <pic:cNvPicPr/>
+                  </pic:nvPicPr>
+                  <pic:blipFill>
+                    <a:blip r:embed="rId5" cstate="print">
+                      <a:extLst>
+                        <a:ext uri="{28A0092B-C50C-407E-A947-70E740481C1C}">
+                          <a14:useLocalDpi xmlns:a14="http://schemas.microsoft.com/office/drawing/2010/main" val="0"/>
+                        </a:ext>
+                      </a:extLst>
+                    </a:blip>
+                    <a:stretch>
+                      <a:fillRect/>
+                    </a:stretch>
+                  </pic:blipFill>
+                  <pic:spPr>
+                    <a:xfrm>
+                      <a:off x="0" y="0"/>
+                      <a:ext cx="5731510" cy="2343150"/>
+                    </a:xfrm>
+                    <a:prstGeom prst="rect">
+                      <a:avLst/>
+                    </a:prstGeom>
+                  </pic:spPr>
+                </pic:pic>
+              </a:graphicData>
+            </a:graphic>
+          </wp:inline>
+        </w:drawing>
+      </w:r>
+    </w:p>
+    <w:p>
+      <w:pPr>
+        <w:spacing w:before="100" w:beforeAutospacing="1" w:after="100" w:afterAutospacing="1" w:line="240" w:lineRule="auto"/>
+        <w:ind w:left="720"/>
+        <w:rPr>
+          <w:rFonts w:eastAsia="Times New Roman" w:cs="Times New Roman"/>
+          <w:kern w:val="0"/>
+          <w:sz w:val="30"/>
+          <w:szCs w:val="30"/>
+          <w:lang w:eastAsia="en-GB"/>
+          <w14:ligatures w14:val="none"/>
+        </w:rPr>
+      </w:pPr>
+    </w:p>
+    <w:p>
+      <w:pPr>
+        <w:spacing w:before="100" w:beforeAutospacing="1" w:after="100" w:afterAutospacing="1" w:line="240" w:lineRule="auto"/>
+        <w:rPr>
+          <w:rFonts w:eastAsia="Times New Roman" w:cs="Times New Roman"/>
+          <w:kern w:val="0"/>
+          <w:sz w:val="30"/>
+          <w:szCs w:val="30"/>
+          <w:lang w:eastAsia="en-GB"/>
+          <w14:ligatures w14:val="none"/>
+        </w:rPr>
+      </w:pPr>
+      <w:r>
+        <w:rPr>
+          <w:rFonts w:eastAsia="Times New Roman" w:cs="Times New Roman"/>
+          <w:kern w:val="0"/>
+          <w:sz w:val="30"/>
+          <w:szCs w:val="30"/>
+          <w:lang w:eastAsia="en-GB"/>
+          <w14:ligatures w14:val="none"/>
+        </w:rPr>
+        <w:lastRenderedPageBreak/>
         <w:t xml:space="preserve">This dataset is ideal for studying how different laptop features correlate with pricing and can be used for tasks such as data cleaning, feature engineering, and machine learning model development for price prediction. </w:t>
       </w:r>
     </w:p>
@@ -1266,6 +1335,7 @@
           <w:lang w:eastAsia="en-GB"/>
           <w14:ligatures w14:val="none"/>
         </w:rPr>
+        <w:lastRenderedPageBreak/>
         <w:t>Categorical features:-</w:t>
       </w:r>
     </w:p>
@@ -1350,7 +1420,6 @@
           <w14:ligatures w14:val="none"/>
         </w:rPr>
       </w:pPr>
-      <w:proofErr w:type="spellStart"/>
       <w:r>
         <w:rPr>
           <w:rFonts w:eastAsia="Times New Roman" w:cs="Times New Roman"/>
@@ -1362,7 +1431,6 @@
         </w:rPr>
         <w:t>ScreenResolution</w:t>
       </w:r>
-      <w:proofErr w:type="spellEnd"/>
     </w:p>
     <w:p>
       <w:pPr>
@@ -1383,7 +1451,6 @@
           <w14:ligatures w14:val="none"/>
         </w:rPr>
       </w:pPr>
-      <w:proofErr w:type="spellStart"/>
       <w:r>
         <w:rPr>
           <w:rFonts w:eastAsia="Times New Roman" w:cs="Times New Roman"/>
@@ -1395,7 +1462,6 @@
         </w:rPr>
         <w:t>Cpu</w:t>
       </w:r>
-      <w:proofErr w:type="spellEnd"/>
     </w:p>
     <w:p>
       <w:pPr>
@@ -1447,7 +1513,6 @@
           <w14:ligatures w14:val="none"/>
         </w:rPr>
       </w:pPr>
-      <w:proofErr w:type="spellStart"/>
       <w:r>
         <w:rPr>
           <w:rFonts w:eastAsia="Times New Roman" w:cs="Times New Roman"/>
@@ -1459,7 +1524,6 @@
         </w:rPr>
         <w:t>Gpu</w:t>
       </w:r>
-      <w:proofErr w:type="spellEnd"/>
     </w:p>
     <w:p>
       <w:pPr>
@@ -1480,7 +1544,6 @@
           <w14:ligatures w14:val="none"/>
         </w:rPr>
       </w:pPr>
-      <w:proofErr w:type="spellStart"/>
       <w:r>
         <w:rPr>
           <w:rFonts w:eastAsia="Times New Roman" w:cs="Times New Roman"/>
@@ -1492,7 +1555,6 @@
         </w:rPr>
         <w:t>OpSys</w:t>
       </w:r>
-      <w:proofErr w:type="spellEnd"/>
     </w:p>
     <w:p>
       <w:pPr>
@@ -1582,7 +1644,6 @@
           <w:lang w:eastAsia="en-GB"/>
           <w14:ligatures w14:val="none"/>
         </w:rPr>
-        <w:lastRenderedPageBreak/>
         <w:t>RAM</w:t>
       </w:r>
     </w:p>
@@ -1835,6 +1896,46 @@
           <w14:ligatures w14:val="none"/>
         </w:rPr>
       </w:pPr>
+      <w:r>
+        <w:rPr>
+          <w:rFonts w:eastAsia="Times New Roman" w:cs="Times New Roman"/>
+          <w:kern w:val="0"/>
+          <w:sz w:val="30"/>
+          <w:szCs w:val="30"/>
+          <w:lang w:eastAsia="en-GB"/>
+          <w14:ligatures w14:val="none"/>
+        </w:rPr>
+        <w:t>For univariate analysis, we will separately analyse each column.</w:t>
+      </w:r>
+    </w:p>
+    <w:p>
+      <w:pPr>
+        <w:pStyle w:val="ListParagraph"/>
+        <w:numPr>
+          <w:ilvl w:val="0"/>
+          <w:numId w:val="9"/>
+        </w:numPr>
+        <w:spacing w:before="100" w:beforeAutospacing="1" w:after="100" w:afterAutospacing="1" w:line="240" w:lineRule="auto"/>
+        <w:rPr>
+          <w:rFonts w:eastAsia="Times New Roman" w:cs="Times New Roman"/>
+          <w:kern w:val="0"/>
+          <w:sz w:val="36"/>
+          <w:szCs w:val="36"/>
+          <w:lang w:eastAsia="en-GB"/>
+          <w14:ligatures w14:val="none"/>
+        </w:rPr>
+      </w:pPr>
+      <w:r>
+        <w:rPr>
+          <w:rFonts w:eastAsia="Times New Roman" w:cs="Times New Roman"/>
+          <w:kern w:val="0"/>
+          <w:sz w:val="36"/>
+          <w:szCs w:val="36"/>
+          <w:lang w:eastAsia="en-GB"/>
+          <w14:ligatures w14:val="none"/>
+        </w:rPr>
+        <w:t>Summary Statistics:</w:t>
+      </w:r>
     </w:p>
     <w:p>
       <w:pPr>
@@ -1859,40 +1960,63 @@
           <w:lang w:eastAsia="en-GB"/>
           <w14:ligatures w14:val="none"/>
         </w:rPr>
-        <w:t>For univariate analysis, we will separately analyse each column.</w:t>
-      </w:r>
-    </w:p>
-    <w:p>
-      <w:pPr>
-        <w:pStyle w:val="ListParagraph"/>
-        <w:spacing w:before="100" w:beforeAutospacing="1" w:after="100" w:afterAutospacing="1" w:line="240" w:lineRule="auto"/>
-        <w:ind w:left="1080"/>
-        <w:rPr>
-          <w:rFonts w:eastAsia="Times New Roman" w:cs="Times New Roman"/>
-          <w:kern w:val="0"/>
-          <w:sz w:val="30"/>
-          <w:szCs w:val="30"/>
-          <w:lang w:eastAsia="en-GB"/>
-          <w14:ligatures w14:val="none"/>
-        </w:rPr>
-      </w:pPr>
-      <w:r>
-        <w:rPr>
-          <w:rFonts w:eastAsia="Times New Roman" w:cs="Times New Roman"/>
-          <w:kern w:val="0"/>
-          <w:sz w:val="30"/>
-          <w:szCs w:val="30"/>
-          <w:lang w:eastAsia="en-GB"/>
-          <w14:ligatures w14:val="none"/>
-        </w:rPr>
         <w:t>For numerical features, I calculated the statistical values like mean, median, mode and variance.</w:t>
       </w:r>
     </w:p>
     <w:p>
       <w:pPr>
         <w:pStyle w:val="ListParagraph"/>
-        <w:spacing w:before="100" w:beforeAutospacing="1" w:after="100" w:afterAutospacing="1" w:line="240" w:lineRule="auto"/>
-        <w:ind w:left="1080"/>
+        <w:numPr>
+          <w:ilvl w:val="0"/>
+          <w:numId w:val="9"/>
+        </w:numPr>
+        <w:spacing w:before="100" w:beforeAutospacing="1" w:after="100" w:afterAutospacing="1" w:line="240" w:lineRule="auto"/>
+        <w:rPr>
+          <w:rFonts w:eastAsia="Times New Roman" w:cs="Times New Roman"/>
+          <w:kern w:val="0"/>
+          <w:sz w:val="36"/>
+          <w:szCs w:val="36"/>
+          <w:lang w:eastAsia="en-GB"/>
+          <w14:ligatures w14:val="none"/>
+        </w:rPr>
+      </w:pPr>
+      <w:r>
+        <w:rPr>
+          <w:rFonts w:eastAsia="Times New Roman" w:cs="Times New Roman"/>
+          <w:kern w:val="0"/>
+          <w:sz w:val="36"/>
+          <w:szCs w:val="36"/>
+          <w:lang w:eastAsia="en-GB"/>
+          <w14:ligatures w14:val="none"/>
+        </w:rPr>
+        <w:t>Fre</w:t>
+      </w:r>
+      <w:r>
+        <w:rPr>
+          <w:rFonts w:eastAsia="Times New Roman" w:cs="Times New Roman"/>
+          <w:kern w:val="0"/>
+          <w:sz w:val="36"/>
+          <w:szCs w:val="36"/>
+          <w:lang w:eastAsia="en-GB"/>
+          <w14:ligatures w14:val="none"/>
+        </w:rPr>
+        <w:t>q</w:t>
+      </w:r>
+      <w:r>
+        <w:rPr>
+          <w:rFonts w:eastAsia="Times New Roman" w:cs="Times New Roman"/>
+          <w:kern w:val="0"/>
+          <w:sz w:val="36"/>
+          <w:szCs w:val="36"/>
+          <w:lang w:eastAsia="en-GB"/>
+          <w14:ligatures w14:val="none"/>
+        </w:rPr>
+        <w:t>uency distributions:</w:t>
+      </w:r>
+    </w:p>
+    <w:p>
+      <w:pPr>
+        <w:spacing w:before="100" w:beforeAutospacing="1" w:after="100" w:afterAutospacing="1" w:line="240" w:lineRule="auto"/>
         <w:rPr>
           <w:rFonts w:eastAsia="Times New Roman" w:cs="Times New Roman"/>
           <w:kern w:val="0"/>
@@ -1940,6 +2064,7 @@
           <w:lang w:eastAsia="en-GB"/>
           <w14:ligatures w14:val="none"/>
         </w:rPr>
+        <w:lastRenderedPageBreak/>
         <w:t>The highest amount of laptops were sold by Dell (268), Lenovo (267) and HP (258), whereas other companies sold less than half than these values.</w:t>
       </w:r>
     </w:p>
@@ -2061,36 +2186,25 @@
     </w:p>
     <w:p>
       <w:pPr>
-        <w:spacing w:before="100" w:beforeAutospacing="1" w:after="100" w:afterAutospacing="1" w:line="240" w:lineRule="auto"/>
-        <w:ind w:left="720"/>
-        <w:rPr>
-          <w:rFonts w:eastAsia="Times New Roman" w:cs="Times New Roman"/>
-          <w:kern w:val="0"/>
-          <w:sz w:val="30"/>
-          <w:szCs w:val="30"/>
-          <w:lang w:eastAsia="en-GB"/>
-          <w14:ligatures w14:val="none"/>
-        </w:rPr>
-      </w:pPr>
-      <w:r>
-        <w:rPr>
-          <w:rFonts w:eastAsia="Times New Roman" w:cs="Times New Roman"/>
-          <w:kern w:val="0"/>
-          <w:sz w:val="30"/>
-          <w:szCs w:val="30"/>
-          <w:lang w:eastAsia="en-GB"/>
-          <w14:ligatures w14:val="none"/>
-        </w:rPr>
-        <w:lastRenderedPageBreak/>
-        <w:t xml:space="preserve">      Further, I plotted histograms and boxplots for the numerical features for data visualization and observed the following points:-</w:t>
-      </w:r>
+        <w:pStyle w:val="ListParagraph"/>
+        <w:spacing w:before="100" w:beforeAutospacing="1" w:after="100" w:afterAutospacing="1" w:line="240" w:lineRule="auto"/>
+        <w:ind w:left="1800"/>
+        <w:rPr>
+          <w:rFonts w:eastAsia="Times New Roman" w:cs="Times New Roman"/>
+          <w:kern w:val="0"/>
+          <w:sz w:val="30"/>
+          <w:szCs w:val="30"/>
+          <w:lang w:eastAsia="en-GB"/>
+          <w14:ligatures w14:val="none"/>
+        </w:rPr>
+      </w:pPr>
     </w:p>
     <w:p>
       <w:pPr>
         <w:pStyle w:val="ListParagraph"/>
         <w:numPr>
           <w:ilvl w:val="0"/>
-          <w:numId w:val="7"/>
+          <w:numId w:val="6"/>
         </w:numPr>
         <w:spacing w:before="100" w:beforeAutospacing="1" w:after="100" w:afterAutospacing="1" w:line="240" w:lineRule="auto"/>
         <w:rPr>
@@ -2106,12 +2220,49 @@
         <w:rPr>
           <w:rFonts w:eastAsia="Times New Roman" w:cs="Times New Roman"/>
           <w:kern w:val="0"/>
-          <w:sz w:val="30"/>
-          <w:szCs w:val="30"/>
-          <w:lang w:eastAsia="en-GB"/>
-          <w14:ligatures w14:val="none"/>
-        </w:rPr>
-        <w:t>The size of laptops was mostly 15.6 inches.</w:t>
+          <w:sz w:val="36"/>
+          <w:szCs w:val="36"/>
+          <w:lang w:eastAsia="en-GB"/>
+          <w14:ligatures w14:val="none"/>
+        </w:rPr>
+        <w:t>Histograms and Boxplots:</w:t>
+      </w:r>
+    </w:p>
+    <w:p>
+      <w:pPr>
+        <w:pStyle w:val="ListParagraph"/>
+        <w:rPr>
+          <w:rFonts w:eastAsia="Times New Roman" w:cs="Times New Roman"/>
+          <w:kern w:val="0"/>
+          <w:sz w:val="30"/>
+          <w:szCs w:val="30"/>
+          <w:lang w:eastAsia="en-GB"/>
+          <w14:ligatures w14:val="none"/>
+        </w:rPr>
+      </w:pPr>
+    </w:p>
+    <w:p>
+      <w:pPr>
+        <w:spacing w:before="100" w:beforeAutospacing="1" w:after="100" w:afterAutospacing="1" w:line="240" w:lineRule="auto"/>
+        <w:rPr>
+          <w:rFonts w:eastAsia="Times New Roman" w:cs="Times New Roman"/>
+          <w:kern w:val="0"/>
+          <w:sz w:val="30"/>
+          <w:szCs w:val="30"/>
+          <w:lang w:eastAsia="en-GB"/>
+          <w14:ligatures w14:val="none"/>
+        </w:rPr>
+      </w:pPr>
+      <w:r>
+        <w:rPr>
+          <w:rFonts w:eastAsia="Times New Roman" w:cs="Times New Roman"/>
+          <w:kern w:val="0"/>
+          <w:sz w:val="30"/>
+          <w:szCs w:val="30"/>
+          <w:lang w:eastAsia="en-GB"/>
+          <w14:ligatures w14:val="none"/>
+        </w:rPr>
+        <w:t>Further, I plotted histograms and boxplots for the numerical features for data visualization and observed the following points:-</w:t>
       </w:r>
     </w:p>
     <w:p>
@@ -2119,7 +2270,7 @@
         <w:pStyle w:val="ListParagraph"/>
         <w:numPr>
           <w:ilvl w:val="0"/>
-          <w:numId w:val="7"/>
+          <w:numId w:val="10"/>
         </w:numPr>
         <w:spacing w:before="100" w:beforeAutospacing="1" w:after="100" w:afterAutospacing="1" w:line="240" w:lineRule="auto"/>
         <w:rPr>
@@ -2140,7 +2291,7 @@
           <w:lang w:eastAsia="en-GB"/>
           <w14:ligatures w14:val="none"/>
         </w:rPr>
-        <w:t>Almost half of the laptops had 8GB RAM.</w:t>
+        <w:t>The size of laptops was mostly 15.6 inches.</w:t>
       </w:r>
     </w:p>
     <w:p>
@@ -2148,7 +2299,7 @@
         <w:pStyle w:val="ListParagraph"/>
         <w:numPr>
           <w:ilvl w:val="0"/>
-          <w:numId w:val="7"/>
+          <w:numId w:val="10"/>
         </w:numPr>
         <w:spacing w:before="100" w:beforeAutospacing="1" w:after="100" w:afterAutospacing="1" w:line="240" w:lineRule="auto"/>
         <w:rPr>
@@ -2169,7 +2320,7 @@
           <w:lang w:eastAsia="en-GB"/>
           <w14:ligatures w14:val="none"/>
         </w:rPr>
-        <w:t>Most of the laptops ranged from 1.2-2.7 Kg.</w:t>
+        <w:t>Almost half of the laptops had 8GB RAM.</w:t>
       </w:r>
     </w:p>
     <w:p>
@@ -2177,7 +2328,7 @@
         <w:pStyle w:val="ListParagraph"/>
         <w:numPr>
           <w:ilvl w:val="0"/>
-          <w:numId w:val="7"/>
+          <w:numId w:val="10"/>
         </w:numPr>
         <w:spacing w:before="100" w:beforeAutospacing="1" w:after="100" w:afterAutospacing="1" w:line="240" w:lineRule="auto"/>
         <w:rPr>
@@ -2198,18 +2349,36 @@
           <w:lang w:eastAsia="en-GB"/>
           <w14:ligatures w14:val="none"/>
         </w:rPr>
-        <w:t>Price range varied from Rs. 20,000 to Rs. 1,60,000 but most were in the range of Rs. 30,000 to Rs 80,000</w:t>
-      </w:r>
-      <w:r>
-        <w:rPr>
-          <w:rFonts w:eastAsia="Times New Roman" w:cs="Times New Roman"/>
-          <w:kern w:val="0"/>
-          <w:sz w:val="30"/>
-          <w:szCs w:val="30"/>
-          <w:lang w:eastAsia="en-GB"/>
-          <w14:ligatures w14:val="none"/>
-        </w:rPr>
-        <w:t>.</w:t>
+        <w:t>Most of the laptops ranged from 1.2-2.7 Kg.</w:t>
+      </w:r>
+    </w:p>
+    <w:p>
+      <w:pPr>
+        <w:pStyle w:val="ListParagraph"/>
+        <w:numPr>
+          <w:ilvl w:val="0"/>
+          <w:numId w:val="10"/>
+        </w:numPr>
+        <w:spacing w:before="100" w:beforeAutospacing="1" w:after="100" w:afterAutospacing="1" w:line="240" w:lineRule="auto"/>
+        <w:rPr>
+          <w:rFonts w:eastAsia="Times New Roman" w:cs="Times New Roman"/>
+          <w:kern w:val="0"/>
+          <w:sz w:val="30"/>
+          <w:szCs w:val="30"/>
+          <w:lang w:eastAsia="en-GB"/>
+          <w14:ligatures w14:val="none"/>
+        </w:rPr>
+      </w:pPr>
+      <w:r>
+        <w:rPr>
+          <w:rFonts w:eastAsia="Times New Roman" w:cs="Times New Roman"/>
+          <w:kern w:val="0"/>
+          <w:sz w:val="30"/>
+          <w:szCs w:val="30"/>
+          <w:lang w:eastAsia="en-GB"/>
+          <w14:ligatures w14:val="none"/>
+        </w:rPr>
+        <w:t>Price range varied from Rs. 20,000 to Rs. 1,60,000 but most were in the range of Rs. 30,000 to Rs 80,000.</w:t>
       </w:r>
     </w:p>
     <w:p>
@@ -2219,13 +2388,165 @@
         <w:ind w:left="1440"/>
         <w:rPr>
           <w:rFonts w:eastAsia="Times New Roman" w:cs="Times New Roman"/>
-          <w:kern w:val="0"/>
-          <w:sz w:val="30"/>
-          <w:szCs w:val="30"/>
-          <w:lang w:eastAsia="en-GB"/>
-          <w14:ligatures w14:val="none"/>
-        </w:rPr>
-      </w:pPr>
+          <w:b/>
+          <w:bCs/>
+          <w:noProof/>
+          <w:kern w:val="0"/>
+          <w:sz w:val="30"/>
+          <w:szCs w:val="30"/>
+          <w:lang w:eastAsia="en-GB"/>
+        </w:rPr>
+      </w:pPr>
+      <w:r>
+        <w:rPr>
+          <w:rFonts w:eastAsia="Times New Roman" w:cs="Times New Roman"/>
+          <w:noProof/>
+          <w:kern w:val="0"/>
+          <w:sz w:val="30"/>
+          <w:szCs w:val="30"/>
+          <w:lang w:eastAsia="en-GB"/>
+        </w:rPr>
+        <w:drawing>
+          <wp:inline distT="0" distB="0" distL="0" distR="0" wp14:anchorId="4E56B5FF" wp14:editId="2F83C1CC">
+            <wp:extent cx="4165600" cy="2842409"/>
+            <wp:effectExtent l="0" t="0" r="5715" b="2540"/>
+            <wp:docPr id="285086759" name="Picture 2" descr="A group of blue and white bars&#10;&#10;AI-generated content may be incorrect."/>
+            <wp:cNvGraphicFramePr>
+              <a:graphicFrameLocks xmlns:a="http://schemas.openxmlformats.org/drawingml/2006/main" noChangeAspect="1"/>
+            </wp:cNvGraphicFramePr>
+            <a:graphic xmlns:a="http://schemas.openxmlformats.org/drawingml/2006/main">
+              <a:graphicData uri="http://schemas.openxmlformats.org/drawingml/2006/picture">
+                <pic:pic xmlns:pic="http://schemas.openxmlformats.org/drawingml/2006/picture">
+                  <pic:nvPicPr>
+                    <pic:cNvPr id="285086759" name="Picture 2" descr="A group of blue and white bars&#10;&#10;AI-generated content may be incorrect."/>
+                    <pic:cNvPicPr/>
+                  </pic:nvPicPr>
+                  <pic:blipFill>
+                    <a:blip r:embed="rId6" cstate="print">
+                      <a:extLst>
+                        <a:ext uri="{28A0092B-C50C-407E-A947-70E740481C1C}">
+                          <a14:useLocalDpi xmlns:a14="http://schemas.microsoft.com/office/drawing/2010/main" val="0"/>
+                        </a:ext>
+                      </a:extLst>
+                    </a:blip>
+                    <a:stretch>
+                      <a:fillRect/>
+                    </a:stretch>
+                  </pic:blipFill>
+                  <pic:spPr>
+                    <a:xfrm>
+                      <a:off x="0" y="0"/>
+                      <a:ext cx="4165600" cy="2842409"/>
+                    </a:xfrm>
+                    <a:prstGeom prst="rect">
+                      <a:avLst/>
+                    </a:prstGeom>
+                  </pic:spPr>
+                </pic:pic>
+              </a:graphicData>
+            </a:graphic>
+          </wp:inline>
+        </w:drawing>
+      </w:r>
+      <w:r>
+        <w:rPr>
+          <w:rFonts w:eastAsia="Times New Roman" w:cs="Times New Roman"/>
+          <w:b/>
+          <w:bCs/>
+          <w:noProof/>
+          <w:kern w:val="0"/>
+          <w:sz w:val="30"/>
+          <w:szCs w:val="30"/>
+          <w:lang w:eastAsia="en-GB"/>
+        </w:rPr>
+        <w:t xml:space="preserve"> </w:t>
+      </w:r>
+    </w:p>
+    <w:p>
+      <w:pPr>
+        <w:pStyle w:val="ListParagraph"/>
+        <w:spacing w:before="100" w:beforeAutospacing="1" w:after="100" w:afterAutospacing="1" w:line="240" w:lineRule="auto"/>
+        <w:ind w:left="1440"/>
+        <w:rPr>
+          <w:rFonts w:eastAsia="Times New Roman" w:cs="Times New Roman"/>
+          <w:b/>
+          <w:bCs/>
+          <w:noProof/>
+          <w:kern w:val="0"/>
+          <w:sz w:val="30"/>
+          <w:szCs w:val="30"/>
+          <w:lang w:eastAsia="en-GB"/>
+        </w:rPr>
+      </w:pPr>
+    </w:p>
+    <w:p>
+      <w:pPr>
+        <w:pStyle w:val="ListParagraph"/>
+        <w:spacing w:before="100" w:beforeAutospacing="1" w:after="100" w:afterAutospacing="1" w:line="240" w:lineRule="auto"/>
+        <w:ind w:left="1440"/>
+        <w:rPr>
+          <w:rFonts w:eastAsia="Times New Roman" w:cs="Times New Roman"/>
+          <w:kern w:val="0"/>
+          <w:sz w:val="30"/>
+          <w:szCs w:val="30"/>
+          <w:lang w:eastAsia="en-GB"/>
+          <w14:ligatures w14:val="none"/>
+        </w:rPr>
+      </w:pPr>
+      <w:r>
+        <w:rPr>
+          <w:rFonts w:eastAsia="Times New Roman" w:cs="Times New Roman"/>
+          <w:b/>
+          <w:bCs/>
+          <w:noProof/>
+          <w:kern w:val="0"/>
+          <w:sz w:val="30"/>
+          <w:szCs w:val="30"/>
+          <w:lang w:eastAsia="en-GB"/>
+        </w:rPr>
+        <w:lastRenderedPageBreak/>
+        <w:drawing>
+          <wp:inline distT="0" distB="0" distL="0" distR="0" wp14:anchorId="55DCE69E" wp14:editId="747E6208">
+            <wp:extent cx="4737100" cy="3175735"/>
+            <wp:effectExtent l="0" t="0" r="0" b="0"/>
+            <wp:docPr id="1179726900" name="Picture 3" descr="A group of blue and white graphs&#10;&#10;AI-generated content may be incorrect."/>
+            <wp:cNvGraphicFramePr>
+              <a:graphicFrameLocks xmlns:a="http://schemas.openxmlformats.org/drawingml/2006/main" noChangeAspect="1"/>
+            </wp:cNvGraphicFramePr>
+            <a:graphic xmlns:a="http://schemas.openxmlformats.org/drawingml/2006/main">
+              <a:graphicData uri="http://schemas.openxmlformats.org/drawingml/2006/picture">
+                <pic:pic xmlns:pic="http://schemas.openxmlformats.org/drawingml/2006/picture">
+                  <pic:nvPicPr>
+                    <pic:cNvPr id="1179726900" name="Picture 3" descr="A group of blue and white graphs&#10;&#10;AI-generated content may be incorrect."/>
+                    <pic:cNvPicPr/>
+                  </pic:nvPicPr>
+                  <pic:blipFill>
+                    <a:blip r:embed="rId7" cstate="print">
+                      <a:extLst>
+                        <a:ext uri="{28A0092B-C50C-407E-A947-70E740481C1C}">
+                          <a14:useLocalDpi xmlns:a14="http://schemas.microsoft.com/office/drawing/2010/main" val="0"/>
+                        </a:ext>
+                      </a:extLst>
+                    </a:blip>
+                    <a:stretch>
+                      <a:fillRect/>
+                    </a:stretch>
+                  </pic:blipFill>
+                  <pic:spPr>
+                    <a:xfrm>
+                      <a:off x="0" y="0"/>
+                      <a:ext cx="4866836" cy="3262710"/>
+                    </a:xfrm>
+                    <a:prstGeom prst="rect">
+                      <a:avLst/>
+                    </a:prstGeom>
+                  </pic:spPr>
+                </pic:pic>
+              </a:graphicData>
+            </a:graphic>
+          </wp:inline>
+        </w:drawing>
+      </w:r>
     </w:p>
     <w:p>
       <w:pPr>
@@ -2285,7 +2606,7 @@
         <w:pStyle w:val="ListParagraph"/>
         <w:numPr>
           <w:ilvl w:val="0"/>
-          <w:numId w:val="8"/>
+          <w:numId w:val="11"/>
         </w:numPr>
         <w:spacing w:before="100" w:beforeAutospacing="1" w:after="100" w:afterAutospacing="1" w:line="240" w:lineRule="auto"/>
         <w:rPr>
@@ -2311,6 +2632,77 @@
     </w:p>
     <w:p>
       <w:pPr>
+        <w:spacing w:before="100" w:beforeAutospacing="1" w:after="100" w:afterAutospacing="1" w:line="240" w:lineRule="auto"/>
+        <w:rPr>
+          <w:rFonts w:eastAsia="Times New Roman" w:cs="Times New Roman"/>
+          <w:kern w:val="0"/>
+          <w:sz w:val="30"/>
+          <w:szCs w:val="30"/>
+          <w:lang w:eastAsia="en-GB"/>
+          <w14:ligatures w14:val="none"/>
+        </w:rPr>
+      </w:pPr>
+      <w:r>
+        <w:rPr>
+          <w:rFonts w:eastAsia="Times New Roman" w:cs="Times New Roman"/>
+          <w:kern w:val="0"/>
+          <w:sz w:val="30"/>
+          <w:szCs w:val="30"/>
+          <w:lang w:eastAsia="en-GB"/>
+          <w14:ligatures w14:val="none"/>
+        </w:rPr>
+        <w:t>The correlation matrix revealed that there was a high correlation of 0.82 between Inches and Weight which is because bigger laptops have a larger weight. Further the correlated between RAM and Price is also high (0.71) which is because laptops having higher RAM are generally more expensive.</w:t>
+      </w:r>
+      <w:r>
+        <w:rPr>
+          <w:noProof/>
+          <w:lang w:eastAsia="en-GB"/>
+        </w:rPr>
+        <w:drawing>
+          <wp:inline distT="0" distB="0" distL="0" distR="0" wp14:anchorId="7D86D711" wp14:editId="78CE078D">
+            <wp:extent cx="4406900" cy="1244600"/>
+            <wp:effectExtent l="0" t="0" r="0" b="0"/>
+            <wp:docPr id="62166772" name="Picture 4" descr="A black background with white text&#10;&#10;AI-generated content may be incorrect."/>
+            <wp:cNvGraphicFramePr>
+              <a:graphicFrameLocks xmlns:a="http://schemas.openxmlformats.org/drawingml/2006/main" noChangeAspect="1"/>
+            </wp:cNvGraphicFramePr>
+            <a:graphic xmlns:a="http://schemas.openxmlformats.org/drawingml/2006/main">
+              <a:graphicData uri="http://schemas.openxmlformats.org/drawingml/2006/picture">
+                <pic:pic xmlns:pic="http://schemas.openxmlformats.org/drawingml/2006/picture">
+                  <pic:nvPicPr>
+                    <pic:cNvPr id="62166772" name="Picture 4" descr="A black background with white text&#10;&#10;AI-generated content may be incorrect."/>
+                    <pic:cNvPicPr/>
+                  </pic:nvPicPr>
+                  <pic:blipFill>
+                    <a:blip r:embed="rId8">
+                      <a:extLst>
+                        <a:ext uri="{28A0092B-C50C-407E-A947-70E740481C1C}">
+                          <a14:useLocalDpi xmlns:a14="http://schemas.microsoft.com/office/drawing/2010/main" val="0"/>
+                        </a:ext>
+                      </a:extLst>
+                    </a:blip>
+                    <a:stretch>
+                      <a:fillRect/>
+                    </a:stretch>
+                  </pic:blipFill>
+                  <pic:spPr>
+                    <a:xfrm>
+                      <a:off x="0" y="0"/>
+                      <a:ext cx="4406900" cy="1244600"/>
+                    </a:xfrm>
+                    <a:prstGeom prst="rect">
+                      <a:avLst/>
+                    </a:prstGeom>
+                  </pic:spPr>
+                </pic:pic>
+              </a:graphicData>
+            </a:graphic>
+          </wp:inline>
+        </w:drawing>
+      </w:r>
+    </w:p>
+    <w:p>
+      <w:pPr>
         <w:pStyle w:val="ListParagraph"/>
         <w:spacing w:before="100" w:beforeAutospacing="1" w:after="100" w:afterAutospacing="1" w:line="240" w:lineRule="auto"/>
         <w:ind w:left="1800"/>
@@ -2323,16 +2715,138 @@
           <w14:ligatures w14:val="none"/>
         </w:rPr>
       </w:pPr>
-      <w:r>
-        <w:rPr>
-          <w:rFonts w:eastAsia="Times New Roman" w:cs="Times New Roman"/>
-          <w:kern w:val="0"/>
-          <w:sz w:val="30"/>
-          <w:szCs w:val="30"/>
-          <w:lang w:eastAsia="en-GB"/>
-          <w14:ligatures w14:val="none"/>
-        </w:rPr>
-        <w:t>The correlation matrix revealed that there was a high correlation of 0.82 between Inches and Weight which is because bigger laptops have a larger weight. Further the correlated between RAM and Price is also high (0.71) which is because laptops having higher RAM are generally more expensive.</w:t>
+    </w:p>
+    <w:p>
+      <w:pPr>
+        <w:pStyle w:val="ListParagraph"/>
+        <w:numPr>
+          <w:ilvl w:val="0"/>
+          <w:numId w:val="11"/>
+        </w:numPr>
+        <w:spacing w:before="100" w:beforeAutospacing="1" w:after="100" w:afterAutospacing="1" w:line="240" w:lineRule="auto"/>
+        <w:rPr>
+          <w:rFonts w:eastAsia="Times New Roman" w:cs="Times New Roman"/>
+          <w:kern w:val="0"/>
+          <w:sz w:val="30"/>
+          <w:szCs w:val="30"/>
+          <w:lang w:eastAsia="en-GB"/>
+          <w14:ligatures w14:val="none"/>
+        </w:rPr>
+      </w:pPr>
+      <w:r>
+        <w:rPr>
+          <w:rFonts w:eastAsia="Times New Roman" w:cs="Times New Roman"/>
+          <w:kern w:val="0"/>
+          <w:sz w:val="36"/>
+          <w:szCs w:val="36"/>
+          <w:lang w:eastAsia="en-GB"/>
+          <w14:ligatures w14:val="none"/>
+        </w:rPr>
+        <w:t>Scatterplots:</w:t>
+      </w:r>
+    </w:p>
+    <w:p>
+      <w:pPr>
+        <w:spacing w:before="100" w:beforeAutospacing="1" w:after="100" w:afterAutospacing="1" w:line="240" w:lineRule="auto"/>
+        <w:rPr>
+          <w:rFonts w:eastAsia="Times New Roman" w:cs="Times New Roman"/>
+          <w:kern w:val="0"/>
+          <w:sz w:val="30"/>
+          <w:szCs w:val="30"/>
+          <w:lang w:eastAsia="en-GB"/>
+          <w14:ligatures w14:val="none"/>
+        </w:rPr>
+      </w:pPr>
+      <w:r>
+        <w:rPr>
+          <w:rFonts w:eastAsia="Times New Roman" w:cs="Times New Roman"/>
+          <w:kern w:val="0"/>
+          <w:sz w:val="30"/>
+          <w:szCs w:val="30"/>
+          <w:lang w:eastAsia="en-GB"/>
+          <w14:ligatures w14:val="none"/>
+        </w:rPr>
+        <w:t>Pairwise scatterplots for numerical features</w:t>
+      </w:r>
+      <w:r>
+        <w:rPr>
+          <w:rFonts w:eastAsia="Times New Roman" w:cs="Times New Roman"/>
+          <w:kern w:val="0"/>
+          <w:sz w:val="30"/>
+          <w:szCs w:val="30"/>
+          <w:lang w:eastAsia="en-GB"/>
+          <w14:ligatures w14:val="none"/>
+        </w:rPr>
+        <w:t xml:space="preserve"> vs Prices</w:t>
+      </w:r>
+      <w:r>
+        <w:rPr>
+          <w:rFonts w:eastAsia="Times New Roman" w:cs="Times New Roman"/>
+          <w:kern w:val="0"/>
+          <w:sz w:val="30"/>
+          <w:szCs w:val="30"/>
+          <w:lang w:eastAsia="en-GB"/>
+          <w14:ligatures w14:val="none"/>
+        </w:rPr>
+        <w:t xml:space="preserve"> reveal the relationship seen in the correlation matrix graphically. The Inches and Ram features have non-continuous values and thus their scatterplots are </w:t>
+      </w:r>
+      <w:r>
+        <w:rPr>
+          <w:rFonts w:eastAsia="Times New Roman" w:cs="Times New Roman"/>
+          <w:kern w:val="0"/>
+          <w:sz w:val="30"/>
+          <w:szCs w:val="30"/>
+          <w:lang w:eastAsia="en-GB"/>
+          <w14:ligatures w14:val="none"/>
+        </w:rPr>
+        <w:t>either vertical or horizontal.</w:t>
+      </w:r>
+    </w:p>
+    <w:p>
+      <w:pPr>
+        <w:spacing w:before="100" w:beforeAutospacing="1" w:after="100" w:afterAutospacing="1" w:line="240" w:lineRule="auto"/>
+        <w:rPr>
+          <w:rFonts w:eastAsia="Times New Roman" w:cs="Times New Roman"/>
+          <w:kern w:val="0"/>
+          <w:sz w:val="30"/>
+          <w:szCs w:val="30"/>
+          <w:lang w:eastAsia="en-GB"/>
+          <w14:ligatures w14:val="none"/>
+        </w:rPr>
+      </w:pPr>
+      <w:r>
+        <w:rPr>
+          <w:rFonts w:eastAsia="Times New Roman" w:cs="Times New Roman"/>
+          <w:kern w:val="0"/>
+          <w:sz w:val="30"/>
+          <w:szCs w:val="30"/>
+          <w:lang w:eastAsia="en-GB"/>
+          <w14:ligatures w14:val="none"/>
+        </w:rPr>
+        <w:lastRenderedPageBreak/>
+        <w:t xml:space="preserve">The Weight </w:t>
+      </w:r>
+      <w:r>
+        <w:rPr>
+          <w:rFonts w:eastAsia="Times New Roman" w:cs="Times New Roman"/>
+          <w:kern w:val="0"/>
+          <w:sz w:val="30"/>
+          <w:szCs w:val="30"/>
+          <w:lang w:eastAsia="en-GB"/>
+          <w14:ligatures w14:val="none"/>
+        </w:rPr>
+        <w:t>and Price</w:t>
+      </w:r>
+      <w:r>
+        <w:rPr>
+          <w:rFonts w:eastAsia="Times New Roman" w:cs="Times New Roman"/>
+          <w:kern w:val="0"/>
+          <w:sz w:val="30"/>
+          <w:szCs w:val="30"/>
+          <w:lang w:eastAsia="en-GB"/>
+          <w14:ligatures w14:val="none"/>
+        </w:rPr>
+        <w:t xml:space="preserve"> columns have continuous values and thus provide a better representation in scatterplots.</w:t>
       </w:r>
     </w:p>
     <w:p>
@@ -2345,6 +2859,389 @@
           <w:kern w:val="0"/>
           <w:sz w:val="30"/>
           <w:szCs w:val="30"/>
+          <w:lang w:eastAsia="en-GB"/>
+          <w14:ligatures w14:val="none"/>
+        </w:rPr>
+      </w:pPr>
+    </w:p>
+    <w:p>
+      <w:pPr>
+        <w:pStyle w:val="ListParagraph"/>
+        <w:numPr>
+          <w:ilvl w:val="0"/>
+          <w:numId w:val="11"/>
+        </w:numPr>
+        <w:spacing w:before="100" w:beforeAutospacing="1" w:after="100" w:afterAutospacing="1" w:line="240" w:lineRule="auto"/>
+        <w:rPr>
+          <w:rFonts w:eastAsia="Times New Roman" w:cs="Times New Roman"/>
+          <w:kern w:val="0"/>
+          <w:sz w:val="36"/>
+          <w:szCs w:val="36"/>
+          <w:lang w:eastAsia="en-GB"/>
+          <w14:ligatures w14:val="none"/>
+        </w:rPr>
+      </w:pPr>
+      <w:r>
+        <w:rPr>
+          <w:rFonts w:eastAsia="Times New Roman" w:cs="Times New Roman"/>
+          <w:kern w:val="0"/>
+          <w:sz w:val="36"/>
+          <w:szCs w:val="36"/>
+          <w:lang w:eastAsia="en-GB"/>
+          <w14:ligatures w14:val="none"/>
+        </w:rPr>
+        <w:t>Analyzing Categorical columns with Numerical ones:</w:t>
+      </w:r>
+    </w:p>
+    <w:p>
+      <w:pPr>
+        <w:spacing w:before="100" w:beforeAutospacing="1" w:after="100" w:afterAutospacing="1" w:line="240" w:lineRule="auto"/>
+        <w:rPr>
+          <w:rFonts w:eastAsia="Times New Roman" w:cs="Times New Roman"/>
+          <w:kern w:val="0"/>
+          <w:sz w:val="30"/>
+          <w:szCs w:val="30"/>
+          <w:lang w:eastAsia="en-GB"/>
+          <w14:ligatures w14:val="none"/>
+        </w:rPr>
+      </w:pPr>
+      <w:r>
+        <w:rPr>
+          <w:rFonts w:eastAsia="Times New Roman" w:cs="Times New Roman"/>
+          <w:kern w:val="0"/>
+          <w:sz w:val="30"/>
+          <w:szCs w:val="30"/>
+          <w:lang w:eastAsia="en-GB"/>
+          <w14:ligatures w14:val="none"/>
+        </w:rPr>
+        <w:t>In order to study the relationship between the categorical and numerical columns, we have several methods like barplots, violinplots and boxplots.</w:t>
+      </w:r>
+    </w:p>
+    <w:p>
+      <w:pPr>
+        <w:spacing w:before="100" w:beforeAutospacing="1" w:after="100" w:afterAutospacing="1" w:line="240" w:lineRule="auto"/>
+        <w:rPr>
+          <w:rFonts w:eastAsia="Times New Roman" w:cs="Times New Roman"/>
+          <w:kern w:val="0"/>
+          <w:sz w:val="30"/>
+          <w:szCs w:val="30"/>
+          <w:lang w:eastAsia="en-GB"/>
+          <w14:ligatures w14:val="none"/>
+        </w:rPr>
+      </w:pPr>
+      <w:r>
+        <w:rPr>
+          <w:rFonts w:eastAsia="Times New Roman" w:cs="Times New Roman"/>
+          <w:kern w:val="0"/>
+          <w:sz w:val="30"/>
+          <w:szCs w:val="30"/>
+          <w:lang w:eastAsia="en-GB"/>
+          <w14:ligatures w14:val="none"/>
+        </w:rPr>
+        <w:t>The columns like CPU, GPU, and Memory have a lot of categories due to which studying their graphs is harder than for the other columns as seen in the graphs.</w:t>
+      </w:r>
+    </w:p>
+    <w:p>
+      <w:pPr>
+        <w:spacing w:before="100" w:beforeAutospacing="1" w:after="100" w:afterAutospacing="1" w:line="240" w:lineRule="auto"/>
+        <w:rPr>
+          <w:rFonts w:eastAsia="Times New Roman" w:cs="Times New Roman"/>
+          <w:kern w:val="0"/>
+          <w:sz w:val="30"/>
+          <w:szCs w:val="30"/>
+          <w:lang w:eastAsia="en-GB"/>
+          <w14:ligatures w14:val="none"/>
+        </w:rPr>
+      </w:pPr>
+      <w:r>
+        <w:rPr>
+          <w:rFonts w:eastAsia="Times New Roman" w:cs="Times New Roman"/>
+          <w:kern w:val="0"/>
+          <w:sz w:val="30"/>
+          <w:szCs w:val="30"/>
+          <w:lang w:eastAsia="en-GB"/>
+          <w14:ligatures w14:val="none"/>
+        </w:rPr>
+        <w:t>Violinplots:-</w:t>
+      </w:r>
+    </w:p>
+    <w:p>
+      <w:pPr>
+        <w:spacing w:before="100" w:beforeAutospacing="1" w:after="100" w:afterAutospacing="1" w:line="240" w:lineRule="auto"/>
+        <w:rPr>
+          <w:rFonts w:eastAsia="Times New Roman" w:cs="Times New Roman"/>
+          <w:kern w:val="0"/>
+          <w:sz w:val="30"/>
+          <w:szCs w:val="30"/>
+          <w:lang w:eastAsia="en-GB"/>
+          <w14:ligatures w14:val="none"/>
+        </w:rPr>
+      </w:pPr>
+      <w:r>
+        <w:rPr>
+          <w:rFonts w:eastAsia="Times New Roman" w:cs="Times New Roman"/>
+          <w:noProof/>
+          <w:kern w:val="0"/>
+          <w:sz w:val="30"/>
+          <w:szCs w:val="30"/>
+          <w:lang w:eastAsia="en-GB"/>
+        </w:rPr>
+        <w:drawing>
+          <wp:inline distT="0" distB="0" distL="0" distR="0" wp14:anchorId="1370625D" wp14:editId="79B8E663">
+            <wp:extent cx="5575300" cy="3887247"/>
+            <wp:effectExtent l="0" t="0" r="0" b="0"/>
+            <wp:docPr id="1834800377" name="Picture 6"/>
+            <wp:cNvGraphicFramePr>
+              <a:graphicFrameLocks xmlns:a="http://schemas.openxmlformats.org/drawingml/2006/main" noChangeAspect="1"/>
+            </wp:cNvGraphicFramePr>
+            <a:graphic xmlns:a="http://schemas.openxmlformats.org/drawingml/2006/main">
+              <a:graphicData uri="http://schemas.openxmlformats.org/drawingml/2006/picture">
+                <pic:pic xmlns:pic="http://schemas.openxmlformats.org/drawingml/2006/picture">
+                  <pic:nvPicPr>
+                    <pic:cNvPr id="1834800377" name="Picture 1834800377"/>
+                    <pic:cNvPicPr/>
+                  </pic:nvPicPr>
+                  <pic:blipFill>
+                    <a:blip r:embed="rId9" cstate="print">
+                      <a:extLst>
+                        <a:ext uri="{28A0092B-C50C-407E-A947-70E740481C1C}">
+                          <a14:useLocalDpi xmlns:a14="http://schemas.microsoft.com/office/drawing/2010/main" val="0"/>
+                        </a:ext>
+                      </a:extLst>
+                    </a:blip>
+                    <a:stretch>
+                      <a:fillRect/>
+                    </a:stretch>
+                  </pic:blipFill>
+                  <pic:spPr>
+                    <a:xfrm>
+                      <a:off x="0" y="0"/>
+                      <a:ext cx="5648509" cy="3938290"/>
+                    </a:xfrm>
+                    <a:prstGeom prst="rect">
+                      <a:avLst/>
+                    </a:prstGeom>
+                  </pic:spPr>
+                </pic:pic>
+              </a:graphicData>
+            </a:graphic>
+          </wp:inline>
+        </w:drawing>
+      </w:r>
+    </w:p>
+    <w:p>
+      <w:pPr>
+        <w:spacing w:before="100" w:beforeAutospacing="1" w:after="100" w:afterAutospacing="1" w:line="240" w:lineRule="auto"/>
+        <w:rPr>
+          <w:rFonts w:eastAsia="Times New Roman" w:cs="Times New Roman"/>
+          <w:kern w:val="0"/>
+          <w:sz w:val="30"/>
+          <w:szCs w:val="30"/>
+          <w:lang w:eastAsia="en-GB"/>
+          <w14:ligatures w14:val="none"/>
+        </w:rPr>
+      </w:pPr>
+    </w:p>
+    <w:p>
+      <w:pPr>
+        <w:spacing w:before="100" w:beforeAutospacing="1" w:after="100" w:afterAutospacing="1" w:line="240" w:lineRule="auto"/>
+        <w:rPr>
+          <w:rFonts w:eastAsia="Times New Roman" w:cs="Times New Roman"/>
+          <w:kern w:val="0"/>
+          <w:sz w:val="30"/>
+          <w:szCs w:val="30"/>
+          <w:lang w:eastAsia="en-GB"/>
+          <w14:ligatures w14:val="none"/>
+        </w:rPr>
+      </w:pPr>
+    </w:p>
+    <w:p>
+      <w:pPr>
+        <w:spacing w:before="100" w:beforeAutospacing="1" w:after="100" w:afterAutospacing="1" w:line="240" w:lineRule="auto"/>
+        <w:rPr>
+          <w:rFonts w:eastAsia="Times New Roman" w:cs="Times New Roman"/>
+          <w:kern w:val="0"/>
+          <w:sz w:val="30"/>
+          <w:szCs w:val="30"/>
+          <w:lang w:eastAsia="en-GB"/>
+          <w14:ligatures w14:val="none"/>
+        </w:rPr>
+      </w:pPr>
+    </w:p>
+    <w:p>
+      <w:pPr>
+        <w:spacing w:before="100" w:beforeAutospacing="1" w:after="100" w:afterAutospacing="1" w:line="240" w:lineRule="auto"/>
+        <w:rPr>
+          <w:rFonts w:eastAsia="Times New Roman" w:cs="Times New Roman"/>
+          <w:kern w:val="0"/>
+          <w:sz w:val="30"/>
+          <w:szCs w:val="30"/>
+          <w:lang w:eastAsia="en-GB"/>
+          <w14:ligatures w14:val="none"/>
+        </w:rPr>
+      </w:pPr>
+      <w:r>
+        <w:rPr>
+          <w:rFonts w:eastAsia="Times New Roman" w:cs="Times New Roman"/>
+          <w:kern w:val="0"/>
+          <w:sz w:val="30"/>
+          <w:szCs w:val="30"/>
+          <w:lang w:eastAsia="en-GB"/>
+          <w14:ligatures w14:val="none"/>
+        </w:rPr>
+        <w:lastRenderedPageBreak/>
+        <w:t>Barplots:-</w:t>
+      </w:r>
+    </w:p>
+    <w:p>
+      <w:pPr>
+        <w:spacing w:before="100" w:beforeAutospacing="1" w:after="100" w:afterAutospacing="1" w:line="240" w:lineRule="auto"/>
+        <w:rPr>
+          <w:rFonts w:eastAsia="Times New Roman" w:cs="Times New Roman"/>
+          <w:kern w:val="0"/>
+          <w:sz w:val="30"/>
+          <w:szCs w:val="30"/>
+          <w:lang w:eastAsia="en-GB"/>
+          <w14:ligatures w14:val="none"/>
+        </w:rPr>
+      </w:pPr>
+      <w:r>
+        <w:rPr>
+          <w:rFonts w:eastAsia="Times New Roman" w:cs="Times New Roman"/>
+          <w:noProof/>
+          <w:kern w:val="0"/>
+          <w:sz w:val="30"/>
+          <w:szCs w:val="30"/>
+          <w:lang w:eastAsia="en-GB"/>
+        </w:rPr>
+        <w:drawing>
+          <wp:inline distT="0" distB="0" distL="0" distR="0" wp14:anchorId="453F8C26" wp14:editId="68D2CABF">
+            <wp:extent cx="6248400" cy="4211751"/>
+            <wp:effectExtent l="0" t="0" r="0" b="5080"/>
+            <wp:docPr id="2067574727" name="Picture 5"/>
+            <wp:cNvGraphicFramePr>
+              <a:graphicFrameLocks xmlns:a="http://schemas.openxmlformats.org/drawingml/2006/main" noChangeAspect="1"/>
+            </wp:cNvGraphicFramePr>
+            <a:graphic xmlns:a="http://schemas.openxmlformats.org/drawingml/2006/main">
+              <a:graphicData uri="http://schemas.openxmlformats.org/drawingml/2006/picture">
+                <pic:pic xmlns:pic="http://schemas.openxmlformats.org/drawingml/2006/picture">
+                  <pic:nvPicPr>
+                    <pic:cNvPr id="2067574727" name="Picture 2067574727"/>
+                    <pic:cNvPicPr/>
+                  </pic:nvPicPr>
+                  <pic:blipFill>
+                    <a:blip r:embed="rId10" cstate="print">
+                      <a:extLst>
+                        <a:ext uri="{28A0092B-C50C-407E-A947-70E740481C1C}">
+                          <a14:useLocalDpi xmlns:a14="http://schemas.microsoft.com/office/drawing/2010/main" val="0"/>
+                        </a:ext>
+                      </a:extLst>
+                    </a:blip>
+                    <a:stretch>
+                      <a:fillRect/>
+                    </a:stretch>
+                  </pic:blipFill>
+                  <pic:spPr>
+                    <a:xfrm>
+                      <a:off x="0" y="0"/>
+                      <a:ext cx="6292235" cy="4241298"/>
+                    </a:xfrm>
+                    <a:prstGeom prst="rect">
+                      <a:avLst/>
+                    </a:prstGeom>
+                  </pic:spPr>
+                </pic:pic>
+              </a:graphicData>
+            </a:graphic>
+          </wp:inline>
+        </w:drawing>
+      </w:r>
+    </w:p>
+    <w:p>
+      <w:pPr>
+        <w:spacing w:before="100" w:beforeAutospacing="1" w:after="100" w:afterAutospacing="1" w:line="240" w:lineRule="auto"/>
+        <w:rPr>
+          <w:rFonts w:eastAsia="Times New Roman" w:cs="Times New Roman"/>
+          <w:kern w:val="0"/>
+          <w:sz w:val="30"/>
+          <w:szCs w:val="30"/>
+          <w:lang w:eastAsia="en-GB"/>
+          <w14:ligatures w14:val="none"/>
+        </w:rPr>
+      </w:pPr>
+      <w:r>
+        <w:rPr>
+          <w:rFonts w:eastAsia="Times New Roman" w:cs="Times New Roman"/>
+          <w:kern w:val="0"/>
+          <w:sz w:val="30"/>
+          <w:szCs w:val="30"/>
+          <w:lang w:eastAsia="en-GB"/>
+          <w14:ligatures w14:val="none"/>
+        </w:rPr>
+        <w:t>Boxplots:-</w:t>
+      </w:r>
+    </w:p>
+    <w:p>
+      <w:pPr>
+        <w:spacing w:before="100" w:beforeAutospacing="1" w:after="100" w:afterAutospacing="1" w:line="240" w:lineRule="auto"/>
+        <w:rPr>
+          <w:rFonts w:eastAsia="Times New Roman" w:cs="Times New Roman"/>
+          <w:kern w:val="0"/>
+          <w:sz w:val="30"/>
+          <w:szCs w:val="30"/>
+          <w:lang w:eastAsia="en-GB"/>
+          <w14:ligatures w14:val="none"/>
+        </w:rPr>
+      </w:pPr>
+    </w:p>
+    <w:p>
+      <w:pPr>
+        <w:pStyle w:val="ListParagraph"/>
+        <w:numPr>
+          <w:ilvl w:val="0"/>
+          <w:numId w:val="5"/>
+        </w:numPr>
+        <w:spacing w:before="100" w:beforeAutospacing="1" w:after="100" w:afterAutospacing="1" w:line="240" w:lineRule="auto"/>
+        <w:rPr>
+          <w:rFonts w:eastAsia="Times New Roman" w:cs="Times New Roman"/>
+          <w:b/>
+          <w:bCs/>
+          <w:kern w:val="0"/>
+          <w:sz w:val="36"/>
+          <w:szCs w:val="36"/>
+          <w:u w:val="single"/>
+          <w:lang w:eastAsia="en-GB"/>
+          <w14:ligatures w14:val="none"/>
+        </w:rPr>
+      </w:pPr>
+      <w:r>
+        <w:rPr>
+          <w:rFonts w:eastAsia="Times New Roman" w:cs="Times New Roman"/>
+          <w:b/>
+          <w:bCs/>
+          <w:kern w:val="0"/>
+          <w:sz w:val="36"/>
+          <w:szCs w:val="36"/>
+          <w:u w:val="single"/>
+          <w:lang w:eastAsia="en-GB"/>
+          <w14:ligatures w14:val="none"/>
+        </w:rPr>
+        <w:t>Multivariate Analysis:</w:t>
+      </w:r>
+    </w:p>
+    <w:p>
+      <w:pPr>
+        <w:pStyle w:val="ListParagraph"/>
+        <w:spacing w:before="100" w:beforeAutospacing="1" w:after="100" w:afterAutospacing="1" w:line="240" w:lineRule="auto"/>
+        <w:ind w:left="1080"/>
+        <w:rPr>
+          <w:rFonts w:eastAsia="Times New Roman" w:cs="Times New Roman"/>
+          <w:b/>
+          <w:bCs/>
+          <w:kern w:val="0"/>
+          <w:sz w:val="36"/>
+          <w:szCs w:val="36"/>
+          <w:u w:val="single"/>
           <w:lang w:eastAsia="en-GB"/>
           <w14:ligatures w14:val="none"/>
         </w:rPr>
@@ -2360,23 +3257,26 @@
         <w:spacing w:before="100" w:beforeAutospacing="1" w:after="100" w:afterAutospacing="1" w:line="240" w:lineRule="auto"/>
         <w:rPr>
           <w:rFonts w:eastAsia="Times New Roman" w:cs="Times New Roman"/>
-          <w:kern w:val="0"/>
-          <w:sz w:val="30"/>
-          <w:szCs w:val="30"/>
-          <w:lang w:eastAsia="en-GB"/>
-          <w14:ligatures w14:val="none"/>
-        </w:rPr>
-      </w:pPr>
-      <w:r>
-        <w:rPr>
-          <w:rFonts w:eastAsia="Times New Roman" w:cs="Times New Roman"/>
+          <w:b/>
+          <w:bCs/>
           <w:kern w:val="0"/>
           <w:sz w:val="36"/>
           <w:szCs w:val="36"/>
-          <w:lang w:eastAsia="en-GB"/>
-          <w14:ligatures w14:val="none"/>
-        </w:rPr>
-        <w:t>Scatterplots:</w:t>
+          <w:u w:val="single"/>
+          <w:lang w:eastAsia="en-GB"/>
+          <w14:ligatures w14:val="none"/>
+        </w:rPr>
+      </w:pPr>
+      <w:r>
+        <w:rPr>
+          <w:rFonts w:eastAsia="Times New Roman" w:cs="Times New Roman"/>
+          <w:kern w:val="0"/>
+          <w:sz w:val="36"/>
+          <w:szCs w:val="36"/>
+          <w:lang w:eastAsia="en-GB"/>
+          <w14:ligatures w14:val="none"/>
+        </w:rPr>
+        <w:t>Pairplots:</w:t>
       </w:r>
     </w:p>
     <w:p>
@@ -2402,88 +3302,18 @@
           <w:lang w:eastAsia="en-GB"/>
           <w14:ligatures w14:val="none"/>
         </w:rPr>
-        <w:t>Pairwise scatterplots for numerical features</w:t>
-      </w:r>
-      <w:r>
-        <w:rPr>
-          <w:rFonts w:eastAsia="Times New Roman" w:cs="Times New Roman"/>
-          <w:kern w:val="0"/>
-          <w:sz w:val="30"/>
-          <w:szCs w:val="30"/>
-          <w:lang w:eastAsia="en-GB"/>
-          <w14:ligatures w14:val="none"/>
-        </w:rPr>
-        <w:t xml:space="preserve"> vs Prices</w:t>
-      </w:r>
-      <w:r>
-        <w:rPr>
-          <w:rFonts w:eastAsia="Times New Roman" w:cs="Times New Roman"/>
-          <w:kern w:val="0"/>
-          <w:sz w:val="30"/>
-          <w:szCs w:val="30"/>
-          <w:lang w:eastAsia="en-GB"/>
-          <w14:ligatures w14:val="none"/>
-        </w:rPr>
-        <w:t xml:space="preserve"> reveal the relationship seen in the correlation matrix graphically. The Inches and Ram features have non-continuous values and thus their scatterplots are </w:t>
-      </w:r>
-      <w:r>
-        <w:rPr>
-          <w:rFonts w:eastAsia="Times New Roman" w:cs="Times New Roman"/>
-          <w:kern w:val="0"/>
-          <w:sz w:val="30"/>
-          <w:szCs w:val="30"/>
-          <w:lang w:eastAsia="en-GB"/>
-          <w14:ligatures w14:val="none"/>
-        </w:rPr>
-        <w:t>either vertical or horizontal.</w:t>
-      </w:r>
-    </w:p>
-    <w:p>
-      <w:pPr>
-        <w:pStyle w:val="ListParagraph"/>
-        <w:spacing w:before="100" w:beforeAutospacing="1" w:after="100" w:afterAutospacing="1" w:line="240" w:lineRule="auto"/>
-        <w:ind w:left="1800"/>
-        <w:rPr>
-          <w:rFonts w:eastAsia="Times New Roman" w:cs="Times New Roman"/>
-          <w:kern w:val="0"/>
-          <w:sz w:val="30"/>
-          <w:szCs w:val="30"/>
-          <w:lang w:eastAsia="en-GB"/>
-          <w14:ligatures w14:val="none"/>
-        </w:rPr>
-      </w:pPr>
-      <w:r>
-        <w:rPr>
-          <w:rFonts w:eastAsia="Times New Roman" w:cs="Times New Roman"/>
-          <w:kern w:val="0"/>
-          <w:sz w:val="30"/>
-          <w:szCs w:val="30"/>
-          <w:lang w:eastAsia="en-GB"/>
-          <w14:ligatures w14:val="none"/>
-        </w:rPr>
-        <w:t xml:space="preserve">The Weight </w:t>
-      </w:r>
-      <w:r>
-        <w:rPr>
-          <w:rFonts w:eastAsia="Times New Roman" w:cs="Times New Roman"/>
-          <w:kern w:val="0"/>
-          <w:sz w:val="30"/>
-          <w:szCs w:val="30"/>
-          <w:lang w:eastAsia="en-GB"/>
-          <w14:ligatures w14:val="none"/>
-        </w:rPr>
-        <w:t>and Price</w:t>
-      </w:r>
-      <w:r>
-        <w:rPr>
-          <w:rFonts w:eastAsia="Times New Roman" w:cs="Times New Roman"/>
-          <w:kern w:val="0"/>
-          <w:sz w:val="30"/>
-          <w:szCs w:val="30"/>
-          <w:lang w:eastAsia="en-GB"/>
-          <w14:ligatures w14:val="none"/>
-        </w:rPr>
-        <w:t xml:space="preserve"> columns have continuous values and thus provide a better representation in scatterplots.</w:t>
+        <w:t>Pairplots are used to plot pairwise scatterplots for the numerical columns.</w:t>
+      </w:r>
+      <w:r>
+        <w:rPr>
+          <w:rFonts w:eastAsia="Times New Roman" w:cs="Times New Roman"/>
+          <w:kern w:val="0"/>
+          <w:sz w:val="30"/>
+          <w:szCs w:val="30"/>
+          <w:lang w:eastAsia="en-GB"/>
+          <w14:ligatures w14:val="none"/>
+        </w:rPr>
+        <w:t xml:space="preserve"> Analyzing these gives us information about the variation of one numerical feature with other and as we saw in correlation matrix as well that RAM and Price increase together and Inches and Weights increase together as well.</w:t>
       </w:r>
     </w:p>
     <w:p>
@@ -2511,36 +3341,26 @@
         <w:spacing w:before="100" w:beforeAutospacing="1" w:after="100" w:afterAutospacing="1" w:line="240" w:lineRule="auto"/>
         <w:rPr>
           <w:rFonts w:eastAsia="Times New Roman" w:cs="Times New Roman"/>
+          <w:b/>
+          <w:bCs/>
+          <w:kern w:val="0"/>
+          <w:sz w:val="30"/>
+          <w:szCs w:val="30"/>
+          <w:u w:val="single"/>
+          <w:lang w:eastAsia="en-GB"/>
+          <w14:ligatures w14:val="none"/>
+        </w:rPr>
+      </w:pPr>
+      <w:r>
+        <w:rPr>
+          <w:rFonts w:eastAsia="Times New Roman" w:cs="Times New Roman"/>
           <w:kern w:val="0"/>
           <w:sz w:val="36"/>
           <w:szCs w:val="36"/>
           <w:lang w:eastAsia="en-GB"/>
           <w14:ligatures w14:val="none"/>
         </w:rPr>
-      </w:pPr>
-      <w:proofErr w:type="spellStart"/>
-      <w:r>
-        <w:rPr>
-          <w:rFonts w:eastAsia="Times New Roman" w:cs="Times New Roman"/>
-          <w:kern w:val="0"/>
-          <w:sz w:val="36"/>
-          <w:szCs w:val="36"/>
-          <w:lang w:eastAsia="en-GB"/>
-          <w14:ligatures w14:val="none"/>
-        </w:rPr>
-        <w:t>Analyzing</w:t>
-      </w:r>
-      <w:proofErr w:type="spellEnd"/>
-      <w:r>
-        <w:rPr>
-          <w:rFonts w:eastAsia="Times New Roman" w:cs="Times New Roman"/>
-          <w:kern w:val="0"/>
-          <w:sz w:val="36"/>
-          <w:szCs w:val="36"/>
-          <w:lang w:eastAsia="en-GB"/>
-          <w14:ligatures w14:val="none"/>
-        </w:rPr>
-        <w:t xml:space="preserve"> Categorical columns with Numerical ones:</w:t>
+        <w:t>Heatmap:</w:t>
       </w:r>
     </w:p>
     <w:p>
@@ -2566,55 +3386,19 @@
           <w:lang w:eastAsia="en-GB"/>
           <w14:ligatures w14:val="none"/>
         </w:rPr>
-        <w:t xml:space="preserve">In order to study the relationship between the categorical and numerical columns, we have several methods like </w:t>
-      </w:r>
-      <w:proofErr w:type="spellStart"/>
-      <w:r>
-        <w:rPr>
-          <w:rFonts w:eastAsia="Times New Roman" w:cs="Times New Roman"/>
-          <w:kern w:val="0"/>
-          <w:sz w:val="30"/>
-          <w:szCs w:val="30"/>
-          <w:lang w:eastAsia="en-GB"/>
-          <w14:ligatures w14:val="none"/>
-        </w:rPr>
-        <w:t>barplots</w:t>
-      </w:r>
-      <w:proofErr w:type="spellEnd"/>
-      <w:r>
-        <w:rPr>
-          <w:rFonts w:eastAsia="Times New Roman" w:cs="Times New Roman"/>
-          <w:kern w:val="0"/>
-          <w:sz w:val="30"/>
-          <w:szCs w:val="30"/>
-          <w:lang w:eastAsia="en-GB"/>
-          <w14:ligatures w14:val="none"/>
-        </w:rPr>
-        <w:t xml:space="preserve">, </w:t>
-      </w:r>
-      <w:proofErr w:type="spellStart"/>
-      <w:r>
-        <w:rPr>
-          <w:rFonts w:eastAsia="Times New Roman" w:cs="Times New Roman"/>
-          <w:kern w:val="0"/>
-          <w:sz w:val="30"/>
-          <w:szCs w:val="30"/>
-          <w:lang w:eastAsia="en-GB"/>
-          <w14:ligatures w14:val="none"/>
-        </w:rPr>
-        <w:t>violinplots</w:t>
-      </w:r>
-      <w:proofErr w:type="spellEnd"/>
-      <w:r>
-        <w:rPr>
-          <w:rFonts w:eastAsia="Times New Roman" w:cs="Times New Roman"/>
-          <w:kern w:val="0"/>
-          <w:sz w:val="30"/>
-          <w:szCs w:val="30"/>
-          <w:lang w:eastAsia="en-GB"/>
-          <w14:ligatures w14:val="none"/>
-        </w:rPr>
-        <w:t xml:space="preserve"> and boxplots.</w:t>
+        <w:t xml:space="preserve">Heatmap is used to vizualize the correlation matrix. Darker colour means higher correlation and lighter </w:t>
+      </w:r>
+      <w:r>
+        <w:rPr>
+          <w:rFonts w:eastAsia="Times New Roman" w:cs="Times New Roman"/>
+          <w:kern w:val="0"/>
+          <w:sz w:val="30"/>
+          <w:szCs w:val="30"/>
+          <w:lang w:eastAsia="en-GB"/>
+          <w14:ligatures w14:val="none"/>
+        </w:rPr>
+        <w:lastRenderedPageBreak/>
+        <w:t>means less correlation. It is already explained under the correlation matrix above.</w:t>
       </w:r>
     </w:p>
     <w:p>
@@ -2627,71 +3411,6 @@
           <w:kern w:val="0"/>
           <w:sz w:val="30"/>
           <w:szCs w:val="30"/>
-          <w:lang w:eastAsia="en-GB"/>
-          <w14:ligatures w14:val="none"/>
-        </w:rPr>
-      </w:pPr>
-      <w:r>
-        <w:rPr>
-          <w:rFonts w:eastAsia="Times New Roman" w:cs="Times New Roman"/>
-          <w:kern w:val="0"/>
-          <w:sz w:val="30"/>
-          <w:szCs w:val="30"/>
-          <w:lang w:eastAsia="en-GB"/>
-          <w14:ligatures w14:val="none"/>
-        </w:rPr>
-        <w:lastRenderedPageBreak/>
-        <w:t>The columns like CPU, GPU, and Memory have a lot of categories due to which studying their graphs is harder than for the other columns as seen in the graphs.</w:t>
-      </w:r>
-    </w:p>
-    <w:p>
-      <w:pPr>
-        <w:pStyle w:val="ListParagraph"/>
-        <w:numPr>
-          <w:ilvl w:val="0"/>
-          <w:numId w:val="5"/>
-        </w:numPr>
-        <w:spacing w:before="100" w:beforeAutospacing="1" w:after="100" w:afterAutospacing="1" w:line="240" w:lineRule="auto"/>
-        <w:rPr>
-          <w:rFonts w:eastAsia="Times New Roman" w:cs="Times New Roman"/>
-          <w:b/>
-          <w:bCs/>
-          <w:kern w:val="0"/>
-          <w:sz w:val="36"/>
-          <w:szCs w:val="36"/>
-          <w:u w:val="single"/>
-          <w:lang w:eastAsia="en-GB"/>
-          <w14:ligatures w14:val="none"/>
-        </w:rPr>
-      </w:pPr>
-      <w:r>
-        <w:rPr>
-          <w:rFonts w:eastAsia="Times New Roman" w:cs="Times New Roman"/>
-          <w:b/>
-          <w:bCs/>
-          <w:kern w:val="0"/>
-          <w:sz w:val="36"/>
-          <w:szCs w:val="36"/>
-          <w:u w:val="single"/>
-          <w:lang w:eastAsia="en-GB"/>
-          <w14:ligatures w14:val="none"/>
-        </w:rPr>
-        <w:t>Multivariate Analysis:</w:t>
-      </w:r>
-    </w:p>
-    <w:p>
-      <w:pPr>
-        <w:pStyle w:val="ListParagraph"/>
-        <w:spacing w:before="100" w:beforeAutospacing="1" w:after="100" w:afterAutospacing="1" w:line="240" w:lineRule="auto"/>
-        <w:ind w:left="1080"/>
-        <w:rPr>
-          <w:rFonts w:eastAsia="Times New Roman" w:cs="Times New Roman"/>
-          <w:b/>
-          <w:bCs/>
-          <w:kern w:val="0"/>
-          <w:sz w:val="36"/>
-          <w:szCs w:val="36"/>
-          <w:u w:val="single"/>
           <w:lang w:eastAsia="en-GB"/>
           <w14:ligatures w14:val="none"/>
         </w:rPr>
@@ -2710,23 +3429,23 @@
           <w:b/>
           <w:bCs/>
           <w:kern w:val="0"/>
+          <w:sz w:val="30"/>
+          <w:szCs w:val="30"/>
+          <w:u w:val="single"/>
+          <w:lang w:eastAsia="en-GB"/>
+          <w14:ligatures w14:val="none"/>
+        </w:rPr>
+      </w:pPr>
+      <w:r>
+        <w:rPr>
+          <w:rFonts w:eastAsia="Times New Roman" w:cs="Times New Roman"/>
+          <w:kern w:val="0"/>
           <w:sz w:val="36"/>
           <w:szCs w:val="36"/>
-          <w:u w:val="single"/>
-          <w:lang w:eastAsia="en-GB"/>
-          <w14:ligatures w14:val="none"/>
-        </w:rPr>
-      </w:pPr>
-      <w:r>
-        <w:rPr>
-          <w:rFonts w:eastAsia="Times New Roman" w:cs="Times New Roman"/>
-          <w:kern w:val="0"/>
-          <w:sz w:val="36"/>
-          <w:szCs w:val="36"/>
-          <w:lang w:eastAsia="en-GB"/>
-          <w14:ligatures w14:val="none"/>
-        </w:rPr>
-        <w:t>Pairplots:</w:t>
+          <w:lang w:eastAsia="en-GB"/>
+          <w14:ligatures w14:val="none"/>
+        </w:rPr>
+        <w:t>Grouping Company and TypeName columns to study relationship with Pricing:</w:t>
       </w:r>
     </w:p>
     <w:p>
@@ -2752,260 +3471,7 @@
           <w:lang w:eastAsia="en-GB"/>
           <w14:ligatures w14:val="none"/>
         </w:rPr>
-        <w:t>Pairplots are used to plot pairwise scatterplots for the numerical columns.</w:t>
-      </w:r>
-      <w:r>
-        <w:rPr>
-          <w:rFonts w:eastAsia="Times New Roman" w:cs="Times New Roman"/>
-          <w:kern w:val="0"/>
-          <w:sz w:val="30"/>
-          <w:szCs w:val="30"/>
-          <w:lang w:eastAsia="en-GB"/>
-          <w14:ligatures w14:val="none"/>
-        </w:rPr>
-        <w:t xml:space="preserve"> </w:t>
-      </w:r>
-      <w:proofErr w:type="spellStart"/>
-      <w:r>
-        <w:rPr>
-          <w:rFonts w:eastAsia="Times New Roman" w:cs="Times New Roman"/>
-          <w:kern w:val="0"/>
-          <w:sz w:val="30"/>
-          <w:szCs w:val="30"/>
-          <w:lang w:eastAsia="en-GB"/>
-          <w14:ligatures w14:val="none"/>
-        </w:rPr>
-        <w:t>Analyzing</w:t>
-      </w:r>
-      <w:proofErr w:type="spellEnd"/>
-      <w:r>
-        <w:rPr>
-          <w:rFonts w:eastAsia="Times New Roman" w:cs="Times New Roman"/>
-          <w:kern w:val="0"/>
-          <w:sz w:val="30"/>
-          <w:szCs w:val="30"/>
-          <w:lang w:eastAsia="en-GB"/>
-          <w14:ligatures w14:val="none"/>
-        </w:rPr>
-        <w:t xml:space="preserve"> these gives us information about the variation of one numerical feature with other and as we saw in correlation matrix as well that RAM and Price increase together and Inches and </w:t>
-      </w:r>
-      <w:proofErr w:type="spellStart"/>
-      <w:r>
-        <w:rPr>
-          <w:rFonts w:eastAsia="Times New Roman" w:cs="Times New Roman"/>
-          <w:kern w:val="0"/>
-          <w:sz w:val="30"/>
-          <w:szCs w:val="30"/>
-          <w:lang w:eastAsia="en-GB"/>
-          <w14:ligatures w14:val="none"/>
-        </w:rPr>
-        <w:t>Weights</w:t>
-      </w:r>
-      <w:proofErr w:type="spellEnd"/>
-      <w:r>
-        <w:rPr>
-          <w:rFonts w:eastAsia="Times New Roman" w:cs="Times New Roman"/>
-          <w:kern w:val="0"/>
-          <w:sz w:val="30"/>
-          <w:szCs w:val="30"/>
-          <w:lang w:eastAsia="en-GB"/>
-          <w14:ligatures w14:val="none"/>
-        </w:rPr>
-        <w:t xml:space="preserve"> increase together as well.</w:t>
-      </w:r>
-    </w:p>
-    <w:p>
-      <w:pPr>
-        <w:pStyle w:val="ListParagraph"/>
-        <w:spacing w:before="100" w:beforeAutospacing="1" w:after="100" w:afterAutospacing="1" w:line="240" w:lineRule="auto"/>
-        <w:ind w:left="1800"/>
-        <w:rPr>
-          <w:rFonts w:eastAsia="Times New Roman" w:cs="Times New Roman"/>
-          <w:kern w:val="0"/>
-          <w:sz w:val="30"/>
-          <w:szCs w:val="30"/>
-          <w:lang w:eastAsia="en-GB"/>
-          <w14:ligatures w14:val="none"/>
-        </w:rPr>
-      </w:pPr>
-    </w:p>
-    <w:p>
-      <w:pPr>
-        <w:pStyle w:val="ListParagraph"/>
-        <w:numPr>
-          <w:ilvl w:val="0"/>
-          <w:numId w:val="8"/>
-        </w:numPr>
-        <w:spacing w:before="100" w:beforeAutospacing="1" w:after="100" w:afterAutospacing="1" w:line="240" w:lineRule="auto"/>
-        <w:rPr>
-          <w:rFonts w:eastAsia="Times New Roman" w:cs="Times New Roman"/>
-          <w:b/>
-          <w:bCs/>
-          <w:kern w:val="0"/>
-          <w:sz w:val="30"/>
-          <w:szCs w:val="30"/>
-          <w:u w:val="single"/>
-          <w:lang w:eastAsia="en-GB"/>
-          <w14:ligatures w14:val="none"/>
-        </w:rPr>
-      </w:pPr>
-      <w:r>
-        <w:rPr>
-          <w:rFonts w:eastAsia="Times New Roman" w:cs="Times New Roman"/>
-          <w:kern w:val="0"/>
-          <w:sz w:val="36"/>
-          <w:szCs w:val="36"/>
-          <w:lang w:eastAsia="en-GB"/>
-          <w14:ligatures w14:val="none"/>
-        </w:rPr>
-        <w:t>Heatmap:</w:t>
-      </w:r>
-    </w:p>
-    <w:p>
-      <w:pPr>
-        <w:pStyle w:val="ListParagraph"/>
-        <w:spacing w:before="100" w:beforeAutospacing="1" w:after="100" w:afterAutospacing="1" w:line="240" w:lineRule="auto"/>
-        <w:ind w:left="1800"/>
-        <w:rPr>
-          <w:rFonts w:eastAsia="Times New Roman" w:cs="Times New Roman"/>
-          <w:kern w:val="0"/>
-          <w:sz w:val="30"/>
-          <w:szCs w:val="30"/>
-          <w:lang w:eastAsia="en-GB"/>
-          <w14:ligatures w14:val="none"/>
-        </w:rPr>
-      </w:pPr>
-      <w:r>
-        <w:rPr>
-          <w:rFonts w:eastAsia="Times New Roman" w:cs="Times New Roman"/>
-          <w:kern w:val="0"/>
-          <w:sz w:val="30"/>
-          <w:szCs w:val="30"/>
-          <w:lang w:eastAsia="en-GB"/>
-          <w14:ligatures w14:val="none"/>
-        </w:rPr>
-        <w:t xml:space="preserve">Heatmap is used to </w:t>
-      </w:r>
-      <w:proofErr w:type="spellStart"/>
-      <w:r>
-        <w:rPr>
-          <w:rFonts w:eastAsia="Times New Roman" w:cs="Times New Roman"/>
-          <w:kern w:val="0"/>
-          <w:sz w:val="30"/>
-          <w:szCs w:val="30"/>
-          <w:lang w:eastAsia="en-GB"/>
-          <w14:ligatures w14:val="none"/>
-        </w:rPr>
-        <w:t>vizualize</w:t>
-      </w:r>
-      <w:proofErr w:type="spellEnd"/>
-      <w:r>
-        <w:rPr>
-          <w:rFonts w:eastAsia="Times New Roman" w:cs="Times New Roman"/>
-          <w:kern w:val="0"/>
-          <w:sz w:val="30"/>
-          <w:szCs w:val="30"/>
-          <w:lang w:eastAsia="en-GB"/>
-          <w14:ligatures w14:val="none"/>
-        </w:rPr>
-        <w:t xml:space="preserve"> the correlation matrix. Darker colour means higher correlation and lighter means less correlation. It is already explained under the correlation matrix above.</w:t>
-      </w:r>
-    </w:p>
-    <w:p>
-      <w:pPr>
-        <w:pStyle w:val="ListParagraph"/>
-        <w:spacing w:before="100" w:beforeAutospacing="1" w:after="100" w:afterAutospacing="1" w:line="240" w:lineRule="auto"/>
-        <w:ind w:left="1800"/>
-        <w:rPr>
-          <w:rFonts w:eastAsia="Times New Roman" w:cs="Times New Roman"/>
-          <w:kern w:val="0"/>
-          <w:sz w:val="30"/>
-          <w:szCs w:val="30"/>
-          <w:lang w:eastAsia="en-GB"/>
-          <w14:ligatures w14:val="none"/>
-        </w:rPr>
-      </w:pPr>
-    </w:p>
-    <w:p>
-      <w:pPr>
-        <w:pStyle w:val="ListParagraph"/>
-        <w:numPr>
-          <w:ilvl w:val="0"/>
-          <w:numId w:val="8"/>
-        </w:numPr>
-        <w:spacing w:before="100" w:beforeAutospacing="1" w:after="100" w:afterAutospacing="1" w:line="240" w:lineRule="auto"/>
-        <w:rPr>
-          <w:rFonts w:eastAsia="Times New Roman" w:cs="Times New Roman"/>
-          <w:b/>
-          <w:bCs/>
-          <w:kern w:val="0"/>
-          <w:sz w:val="30"/>
-          <w:szCs w:val="30"/>
-          <w:u w:val="single"/>
-          <w:lang w:eastAsia="en-GB"/>
-          <w14:ligatures w14:val="none"/>
-        </w:rPr>
-      </w:pPr>
-      <w:r>
-        <w:rPr>
-          <w:rFonts w:eastAsia="Times New Roman" w:cs="Times New Roman"/>
-          <w:kern w:val="0"/>
-          <w:sz w:val="36"/>
-          <w:szCs w:val="36"/>
-          <w:lang w:eastAsia="en-GB"/>
-          <w14:ligatures w14:val="none"/>
-        </w:rPr>
-        <w:t>Grouping Company and TypeName columns to study relationship with Pricing:</w:t>
-      </w:r>
-    </w:p>
-    <w:p>
-      <w:pPr>
-        <w:pStyle w:val="ListParagraph"/>
-        <w:spacing w:before="100" w:beforeAutospacing="1" w:after="100" w:afterAutospacing="1" w:line="240" w:lineRule="auto"/>
-        <w:ind w:left="1800"/>
-        <w:rPr>
-          <w:rFonts w:eastAsia="Times New Roman" w:cs="Times New Roman"/>
-          <w:kern w:val="0"/>
-          <w:sz w:val="30"/>
-          <w:szCs w:val="30"/>
-          <w:lang w:eastAsia="en-GB"/>
-          <w14:ligatures w14:val="none"/>
-        </w:rPr>
-      </w:pPr>
-      <w:r>
-        <w:rPr>
-          <w:rFonts w:eastAsia="Times New Roman" w:cs="Times New Roman"/>
-          <w:kern w:val="0"/>
-          <w:sz w:val="30"/>
-          <w:szCs w:val="30"/>
-          <w:lang w:eastAsia="en-GB"/>
-          <w14:ligatures w14:val="none"/>
-        </w:rPr>
-        <w:t xml:space="preserve">I plotted the graph of the mean price of laptops based on a company and laptop type and it shows that companies like Razer and Dell have relatively costly laptops and companies like </w:t>
-      </w:r>
-      <w:proofErr w:type="spellStart"/>
-      <w:r>
-        <w:rPr>
-          <w:rFonts w:eastAsia="Times New Roman" w:cs="Times New Roman"/>
-          <w:kern w:val="0"/>
-          <w:sz w:val="30"/>
-          <w:szCs w:val="30"/>
-          <w:lang w:eastAsia="en-GB"/>
-          <w14:ligatures w14:val="none"/>
-        </w:rPr>
-        <w:t>Chuwi</w:t>
-      </w:r>
-      <w:proofErr w:type="spellEnd"/>
-      <w:r>
-        <w:rPr>
-          <w:rFonts w:eastAsia="Times New Roman" w:cs="Times New Roman"/>
-          <w:kern w:val="0"/>
-          <w:sz w:val="30"/>
-          <w:szCs w:val="30"/>
-          <w:lang w:eastAsia="en-GB"/>
-          <w14:ligatures w14:val="none"/>
-        </w:rPr>
-        <w:t>, Mediacom and Vero sell cheaper laptops.</w:t>
+        <w:t>I plotted the graph of the mean price of laptops based on a company and laptop type and it shows that companies like Razer and Dell have relatively costly laptops and companies like Chuwi, Mediacom and Vero sell cheaper laptops.</w:t>
       </w:r>
     </w:p>
     <w:p>
@@ -3044,6 +3510,119 @@
 <file path=word/numbering.xml><?xml version="1.0" encoding="utf-8"?>
 <w:numbering xmlns:wpc="http://schemas.microsoft.com/office/word/2010/wordprocessingCanvas" xmlns:cx="http://schemas.microsoft.com/office/drawing/2014/chartex" xmlns:cx1="http://schemas.microsoft.com/office/drawing/2015/9/8/chartex" xmlns:cx2="http://schemas.microsoft.com/office/drawing/2015/10/21/chartex" xmlns:cx3="http://schemas.microsoft.com/office/drawing/2016/5/9/chartex" xmlns:cx4="http://schemas.microsoft.com/office/drawing/2016/5/10/chartex" xmlns:cx5="http://schemas.microsoft.com/office/drawing/2016/5/11/chartex" xmlns:cx6="http://schemas.microsoft.com/office/drawing/2016/5/12/chartex" xmlns:cx7="http://schemas.microsoft.com/office/drawing/2016/5/13/chartex" xmlns:cx8="http://schemas.microsoft.com/office/drawing/2016/5/14/chartex" xmlns:mc="http://schemas.openxmlformats.org/markup-compatibility/2006" xmlns:aink="http://schemas.microsoft.com/office/drawing/2016/ink" xmlns:am3d="http://schemas.microsoft.com/office/drawing/2017/model3d" xmlns:o="urn:schemas-microsoft-com:office:office" xmlns:oel="http://schemas.microsoft.com/office/2019/extlst" xmlns:r="http://schemas.openxmlformats.org/officeDocument/2006/relationships" xmlns:m="http://schemas.openxmlformats.org/officeDocument/2006/math" xmlns:v="urn:schemas-microsoft-com:vml" xmlns:wp14="http://schemas.microsoft.com/office/word/2010/wordprocessingDrawing" xmlns:wp="http://schemas.openxmlformats.org/drawingml/2006/wordprocessingDrawing" xmlns:w10="urn:schemas-microsoft-com:office:word" xmlns:w="http://schemas.openxmlformats.org/wordprocessingml/2006/main" xmlns:w14="http://schemas.microsoft.com/office/word/2010/wordml" xmlns:w15="http://schemas.microsoft.com/office/word/2012/wordml" xmlns:w16cex="http://schemas.microsoft.com/office/word/2018/wordml/cex" xmlns:w16cid="http://schemas.microsoft.com/office/word/2016/wordml/cid" xmlns:w16="http://schemas.microsoft.com/office/word/2018/wordml" xmlns:w16du="http://schemas.microsoft.com/office/word/2023/wordml/word16du" xmlns:w16sdtdh="http://schemas.microsoft.com/office/word/2020/wordml/sdtdatahash" xmlns:w16sdtfl="http://schemas.microsoft.com/office/word/2024/wordml/sdtformatlock" xmlns:w16se="http://schemas.microsoft.com/office/word/2015/wordml/symex" xmlns:wpg="http://schemas.microsoft.com/office/word/2010/wordprocessingGroup" xmlns:wpi="http://schemas.microsoft.com/office/word/2010/wordprocessingInk" xmlns:wne="http://schemas.microsoft.com/office/word/2006/wordml" xmlns:wps="http://schemas.microsoft.com/office/word/2010/wordprocessingShape" mc:Ignorable="w14 w15 w16se w16cid w16 w16cex w16sdtdh w16sdtfl w16du wp14">
   <w:abstractNum w:abstractNumId="0" w15:restartNumberingAfterBreak="0">
+    <w:nsid w:val="05233380"/>
+    <w:multiLevelType w:val="hybridMultilevel"/>
+    <w:tmpl w:val="4DBA6624"/>
+    <w:lvl w:ilvl="0" w:tplc="08090001">
+      <w:start w:val="1"/>
+      <w:numFmt w:val="bullet"/>
+      <w:lvlText w:val=""/>
+      <w:lvlJc w:val="left"/>
+      <w:pPr>
+        <w:ind w:left="1800" w:hanging="360"/>
+      </w:pPr>
+      <w:rPr>
+        <w:rFonts w:ascii="Symbol" w:hAnsi="Symbol" w:hint="default"/>
+      </w:rPr>
+    </w:lvl>
+    <w:lvl w:ilvl="1" w:tplc="08090003" w:tentative="1">
+      <w:start w:val="1"/>
+      <w:numFmt w:val="bullet"/>
+      <w:lvlText w:val="o"/>
+      <w:lvlJc w:val="left"/>
+      <w:pPr>
+        <w:ind w:left="2520" w:hanging="360"/>
+      </w:pPr>
+      <w:rPr>
+        <w:rFonts w:ascii="Courier New" w:hAnsi="Courier New" w:cs="Courier New" w:hint="default"/>
+      </w:rPr>
+    </w:lvl>
+    <w:lvl w:ilvl="2" w:tplc="08090005" w:tentative="1">
+      <w:start w:val="1"/>
+      <w:numFmt w:val="bullet"/>
+      <w:lvlText w:val=""/>
+      <w:lvlJc w:val="left"/>
+      <w:pPr>
+        <w:ind w:left="3240" w:hanging="360"/>
+      </w:pPr>
+      <w:rPr>
+        <w:rFonts w:ascii="Wingdings" w:hAnsi="Wingdings" w:hint="default"/>
+      </w:rPr>
+    </w:lvl>
+    <w:lvl w:ilvl="3" w:tplc="08090001" w:tentative="1">
+      <w:start w:val="1"/>
+      <w:numFmt w:val="bullet"/>
+      <w:lvlText w:val=""/>
+      <w:lvlJc w:val="left"/>
+      <w:pPr>
+        <w:ind w:left="3960" w:hanging="360"/>
+      </w:pPr>
+      <w:rPr>
+        <w:rFonts w:ascii="Symbol" w:hAnsi="Symbol" w:hint="default"/>
+      </w:rPr>
+    </w:lvl>
+    <w:lvl w:ilvl="4" w:tplc="08090003" w:tentative="1">
+      <w:start w:val="1"/>
+      <w:numFmt w:val="bullet"/>
+      <w:lvlText w:val="o"/>
+      <w:lvlJc w:val="left"/>
+      <w:pPr>
+        <w:ind w:left="4680" w:hanging="360"/>
+      </w:pPr>
+      <w:rPr>
+        <w:rFonts w:ascii="Courier New" w:hAnsi="Courier New" w:cs="Courier New" w:hint="default"/>
+      </w:rPr>
+    </w:lvl>
+    <w:lvl w:ilvl="5" w:tplc="08090005" w:tentative="1">
+      <w:start w:val="1"/>
+      <w:numFmt w:val="bullet"/>
+      <w:lvlText w:val=""/>
+      <w:lvlJc w:val="left"/>
+      <w:pPr>
+        <w:ind w:left="5400" w:hanging="360"/>
+      </w:pPr>
+      <w:rPr>
+        <w:rFonts w:ascii="Wingdings" w:hAnsi="Wingdings" w:hint="default"/>
+      </w:rPr>
+    </w:lvl>
+    <w:lvl w:ilvl="6" w:tplc="08090001" w:tentative="1">
+      <w:start w:val="1"/>
+      <w:numFmt w:val="bullet"/>
+      <w:lvlText w:val=""/>
+      <w:lvlJc w:val="left"/>
+      <w:pPr>
+        <w:ind w:left="6120" w:hanging="360"/>
+      </w:pPr>
+      <w:rPr>
+        <w:rFonts w:ascii="Symbol" w:hAnsi="Symbol" w:hint="default"/>
+      </w:rPr>
+    </w:lvl>
+    <w:lvl w:ilvl="7" w:tplc="08090003" w:tentative="1">
+      <w:start w:val="1"/>
+      <w:numFmt w:val="bullet"/>
+      <w:lvlText w:val="o"/>
+      <w:lvlJc w:val="left"/>
+      <w:pPr>
+        <w:ind w:left="6840" w:hanging="360"/>
+      </w:pPr>
+      <w:rPr>
+        <w:rFonts w:ascii="Courier New" w:hAnsi="Courier New" w:cs="Courier New" w:hint="default"/>
+      </w:rPr>
+    </w:lvl>
+    <w:lvl w:ilvl="8" w:tplc="08090005" w:tentative="1">
+      <w:start w:val="1"/>
+      <w:numFmt w:val="bullet"/>
+      <w:lvlText w:val=""/>
+      <w:lvlJc w:val="left"/>
+      <w:pPr>
+        <w:ind w:left="7560" w:hanging="360"/>
+      </w:pPr>
+      <w:rPr>
+        <w:rFonts w:ascii="Wingdings" w:hAnsi="Wingdings" w:hint="default"/>
+      </w:rPr>
+    </w:lvl>
+  </w:abstractNum>
+  <w:abstractNum w:abstractNumId="1" w15:restartNumberingAfterBreak="0">
     <w:nsid w:val="167B11C6"/>
     <w:multiLevelType w:val="hybridMultilevel"/>
     <w:tmpl w:val="F7E477B8"/>
@@ -3156,7 +3735,7 @@
       </w:rPr>
     </w:lvl>
   </w:abstractNum>
-  <w:abstractNum w:abstractNumId="1" w15:restartNumberingAfterBreak="0">
+  <w:abstractNum w:abstractNumId="2" w15:restartNumberingAfterBreak="0">
     <w:nsid w:val="1E781E40"/>
     <w:multiLevelType w:val="hybridMultilevel"/>
     <w:tmpl w:val="8AFEDE88"/>
@@ -3245,7 +3824,120 @@
       </w:pPr>
     </w:lvl>
   </w:abstractNum>
-  <w:abstractNum w:abstractNumId="2" w15:restartNumberingAfterBreak="0">
+  <w:abstractNum w:abstractNumId="3" w15:restartNumberingAfterBreak="0">
+    <w:nsid w:val="29196B7F"/>
+    <w:multiLevelType w:val="hybridMultilevel"/>
+    <w:tmpl w:val="FCB4079A"/>
+    <w:lvl w:ilvl="0" w:tplc="08090001">
+      <w:start w:val="1"/>
+      <w:numFmt w:val="bullet"/>
+      <w:lvlText w:val=""/>
+      <w:lvlJc w:val="left"/>
+      <w:pPr>
+        <w:ind w:left="720" w:hanging="360"/>
+      </w:pPr>
+      <w:rPr>
+        <w:rFonts w:ascii="Symbol" w:hAnsi="Symbol" w:hint="default"/>
+      </w:rPr>
+    </w:lvl>
+    <w:lvl w:ilvl="1" w:tplc="08090003" w:tentative="1">
+      <w:start w:val="1"/>
+      <w:numFmt w:val="bullet"/>
+      <w:lvlText w:val="o"/>
+      <w:lvlJc w:val="left"/>
+      <w:pPr>
+        <w:ind w:left="1440" w:hanging="360"/>
+      </w:pPr>
+      <w:rPr>
+        <w:rFonts w:ascii="Courier New" w:hAnsi="Courier New" w:cs="Courier New" w:hint="default"/>
+      </w:rPr>
+    </w:lvl>
+    <w:lvl w:ilvl="2" w:tplc="08090005" w:tentative="1">
+      <w:start w:val="1"/>
+      <w:numFmt w:val="bullet"/>
+      <w:lvlText w:val=""/>
+      <w:lvlJc w:val="left"/>
+      <w:pPr>
+        <w:ind w:left="2160" w:hanging="360"/>
+      </w:pPr>
+      <w:rPr>
+        <w:rFonts w:ascii="Wingdings" w:hAnsi="Wingdings" w:hint="default"/>
+      </w:rPr>
+    </w:lvl>
+    <w:lvl w:ilvl="3" w:tplc="08090001" w:tentative="1">
+      <w:start w:val="1"/>
+      <w:numFmt w:val="bullet"/>
+      <w:lvlText w:val=""/>
+      <w:lvlJc w:val="left"/>
+      <w:pPr>
+        <w:ind w:left="2880" w:hanging="360"/>
+      </w:pPr>
+      <w:rPr>
+        <w:rFonts w:ascii="Symbol" w:hAnsi="Symbol" w:hint="default"/>
+      </w:rPr>
+    </w:lvl>
+    <w:lvl w:ilvl="4" w:tplc="08090003" w:tentative="1">
+      <w:start w:val="1"/>
+      <w:numFmt w:val="bullet"/>
+      <w:lvlText w:val="o"/>
+      <w:lvlJc w:val="left"/>
+      <w:pPr>
+        <w:ind w:left="3600" w:hanging="360"/>
+      </w:pPr>
+      <w:rPr>
+        <w:rFonts w:ascii="Courier New" w:hAnsi="Courier New" w:cs="Courier New" w:hint="default"/>
+      </w:rPr>
+    </w:lvl>
+    <w:lvl w:ilvl="5" w:tplc="08090005" w:tentative="1">
+      <w:start w:val="1"/>
+      <w:numFmt w:val="bullet"/>
+      <w:lvlText w:val=""/>
+      <w:lvlJc w:val="left"/>
+      <w:pPr>
+        <w:ind w:left="4320" w:hanging="360"/>
+      </w:pPr>
+      <w:rPr>
+        <w:rFonts w:ascii="Wingdings" w:hAnsi="Wingdings" w:hint="default"/>
+      </w:rPr>
+    </w:lvl>
+    <w:lvl w:ilvl="6" w:tplc="08090001" w:tentative="1">
+      <w:start w:val="1"/>
+      <w:numFmt w:val="bullet"/>
+      <w:lvlText w:val=""/>
+      <w:lvlJc w:val="left"/>
+      <w:pPr>
+        <w:ind w:left="5040" w:hanging="360"/>
+      </w:pPr>
+      <w:rPr>
+        <w:rFonts w:ascii="Symbol" w:hAnsi="Symbol" w:hint="default"/>
+      </w:rPr>
+    </w:lvl>
+    <w:lvl w:ilvl="7" w:tplc="08090003" w:tentative="1">
+      <w:start w:val="1"/>
+      <w:numFmt w:val="bullet"/>
+      <w:lvlText w:val="o"/>
+      <w:lvlJc w:val="left"/>
+      <w:pPr>
+        <w:ind w:left="5760" w:hanging="360"/>
+      </w:pPr>
+      <w:rPr>
+        <w:rFonts w:ascii="Courier New" w:hAnsi="Courier New" w:cs="Courier New" w:hint="default"/>
+      </w:rPr>
+    </w:lvl>
+    <w:lvl w:ilvl="8" w:tplc="08090005" w:tentative="1">
+      <w:start w:val="1"/>
+      <w:numFmt w:val="bullet"/>
+      <w:lvlText w:val=""/>
+      <w:lvlJc w:val="left"/>
+      <w:pPr>
+        <w:ind w:left="6480" w:hanging="360"/>
+      </w:pPr>
+      <w:rPr>
+        <w:rFonts w:ascii="Wingdings" w:hAnsi="Wingdings" w:hint="default"/>
+      </w:rPr>
+    </w:lvl>
+  </w:abstractNum>
+  <w:abstractNum w:abstractNumId="4" w15:restartNumberingAfterBreak="0">
     <w:nsid w:val="2E8D016C"/>
     <w:multiLevelType w:val="multilevel"/>
     <w:tmpl w:val="7CD0BD44"/>
@@ -3358,7 +4050,7 @@
       </w:pPr>
     </w:lvl>
   </w:abstractNum>
-  <w:abstractNum w:abstractNumId="3" w15:restartNumberingAfterBreak="0">
+  <w:abstractNum w:abstractNumId="5" w15:restartNumberingAfterBreak="0">
     <w:nsid w:val="2F70291A"/>
     <w:multiLevelType w:val="hybridMultilevel"/>
     <w:tmpl w:val="FAB0DD94"/>
@@ -3471,10 +4163,10 @@
       </w:rPr>
     </w:lvl>
   </w:abstractNum>
-  <w:abstractNum w:abstractNumId="4" w15:restartNumberingAfterBreak="0">
+  <w:abstractNum w:abstractNumId="6" w15:restartNumberingAfterBreak="0">
     <w:nsid w:val="37212028"/>
     <w:multiLevelType w:val="hybridMultilevel"/>
-    <w:tmpl w:val="9146AE6C"/>
+    <w:tmpl w:val="38045418"/>
     <w:lvl w:ilvl="0" w:tplc="08090001">
       <w:start w:val="1"/>
       <w:numFmt w:val="bullet"/>
@@ -3584,7 +4276,7 @@
       </w:rPr>
     </w:lvl>
   </w:abstractNum>
-  <w:abstractNum w:abstractNumId="5" w15:restartNumberingAfterBreak="0">
+  <w:abstractNum w:abstractNumId="7" w15:restartNumberingAfterBreak="0">
     <w:nsid w:val="4A3E6EEF"/>
     <w:multiLevelType w:val="hybridMultilevel"/>
     <w:tmpl w:val="737A934E"/>
@@ -3697,7 +4389,7 @@
       </w:rPr>
     </w:lvl>
   </w:abstractNum>
-  <w:abstractNum w:abstractNumId="6" w15:restartNumberingAfterBreak="0">
+  <w:abstractNum w:abstractNumId="8" w15:restartNumberingAfterBreak="0">
     <w:nsid w:val="4AB703F3"/>
     <w:multiLevelType w:val="hybridMultilevel"/>
     <w:tmpl w:val="46F8F548"/>
@@ -3810,7 +4502,120 @@
       </w:rPr>
     </w:lvl>
   </w:abstractNum>
-  <w:abstractNum w:abstractNumId="7" w15:restartNumberingAfterBreak="0">
+  <w:abstractNum w:abstractNumId="9" w15:restartNumberingAfterBreak="0">
+    <w:nsid w:val="75FB7C18"/>
+    <w:multiLevelType w:val="hybridMultilevel"/>
+    <w:tmpl w:val="14DA67EA"/>
+    <w:lvl w:ilvl="0" w:tplc="08090001">
+      <w:start w:val="1"/>
+      <w:numFmt w:val="bullet"/>
+      <w:lvlText w:val=""/>
+      <w:lvlJc w:val="left"/>
+      <w:pPr>
+        <w:ind w:left="720" w:hanging="360"/>
+      </w:pPr>
+      <w:rPr>
+        <w:rFonts w:ascii="Symbol" w:hAnsi="Symbol" w:hint="default"/>
+      </w:rPr>
+    </w:lvl>
+    <w:lvl w:ilvl="1" w:tplc="08090003" w:tentative="1">
+      <w:start w:val="1"/>
+      <w:numFmt w:val="bullet"/>
+      <w:lvlText w:val="o"/>
+      <w:lvlJc w:val="left"/>
+      <w:pPr>
+        <w:ind w:left="1440" w:hanging="360"/>
+      </w:pPr>
+      <w:rPr>
+        <w:rFonts w:ascii="Courier New" w:hAnsi="Courier New" w:cs="Courier New" w:hint="default"/>
+      </w:rPr>
+    </w:lvl>
+    <w:lvl w:ilvl="2" w:tplc="08090005" w:tentative="1">
+      <w:start w:val="1"/>
+      <w:numFmt w:val="bullet"/>
+      <w:lvlText w:val=""/>
+      <w:lvlJc w:val="left"/>
+      <w:pPr>
+        <w:ind w:left="2160" w:hanging="360"/>
+      </w:pPr>
+      <w:rPr>
+        <w:rFonts w:ascii="Wingdings" w:hAnsi="Wingdings" w:hint="default"/>
+      </w:rPr>
+    </w:lvl>
+    <w:lvl w:ilvl="3" w:tplc="08090001" w:tentative="1">
+      <w:start w:val="1"/>
+      <w:numFmt w:val="bullet"/>
+      <w:lvlText w:val=""/>
+      <w:lvlJc w:val="left"/>
+      <w:pPr>
+        <w:ind w:left="2880" w:hanging="360"/>
+      </w:pPr>
+      <w:rPr>
+        <w:rFonts w:ascii="Symbol" w:hAnsi="Symbol" w:hint="default"/>
+      </w:rPr>
+    </w:lvl>
+    <w:lvl w:ilvl="4" w:tplc="08090003" w:tentative="1">
+      <w:start w:val="1"/>
+      <w:numFmt w:val="bullet"/>
+      <w:lvlText w:val="o"/>
+      <w:lvlJc w:val="left"/>
+      <w:pPr>
+        <w:ind w:left="3600" w:hanging="360"/>
+      </w:pPr>
+      <w:rPr>
+        <w:rFonts w:ascii="Courier New" w:hAnsi="Courier New" w:cs="Courier New" w:hint="default"/>
+      </w:rPr>
+    </w:lvl>
+    <w:lvl w:ilvl="5" w:tplc="08090005" w:tentative="1">
+      <w:start w:val="1"/>
+      <w:numFmt w:val="bullet"/>
+      <w:lvlText w:val=""/>
+      <w:lvlJc w:val="left"/>
+      <w:pPr>
+        <w:ind w:left="4320" w:hanging="360"/>
+      </w:pPr>
+      <w:rPr>
+        <w:rFonts w:ascii="Wingdings" w:hAnsi="Wingdings" w:hint="default"/>
+      </w:rPr>
+    </w:lvl>
+    <w:lvl w:ilvl="6" w:tplc="08090001" w:tentative="1">
+      <w:start w:val="1"/>
+      <w:numFmt w:val="bullet"/>
+      <w:lvlText w:val=""/>
+      <w:lvlJc w:val="left"/>
+      <w:pPr>
+        <w:ind w:left="5040" w:hanging="360"/>
+      </w:pPr>
+      <w:rPr>
+        <w:rFonts w:ascii="Symbol" w:hAnsi="Symbol" w:hint="default"/>
+      </w:rPr>
+    </w:lvl>
+    <w:lvl w:ilvl="7" w:tplc="08090003" w:tentative="1">
+      <w:start w:val="1"/>
+      <w:numFmt w:val="bullet"/>
+      <w:lvlText w:val="o"/>
+      <w:lvlJc w:val="left"/>
+      <w:pPr>
+        <w:ind w:left="5760" w:hanging="360"/>
+      </w:pPr>
+      <w:rPr>
+        <w:rFonts w:ascii="Courier New" w:hAnsi="Courier New" w:cs="Courier New" w:hint="default"/>
+      </w:rPr>
+    </w:lvl>
+    <w:lvl w:ilvl="8" w:tplc="08090005" w:tentative="1">
+      <w:start w:val="1"/>
+      <w:numFmt w:val="bullet"/>
+      <w:lvlText w:val=""/>
+      <w:lvlJc w:val="left"/>
+      <w:pPr>
+        <w:ind w:left="6480" w:hanging="360"/>
+      </w:pPr>
+      <w:rPr>
+        <w:rFonts w:ascii="Wingdings" w:hAnsi="Wingdings" w:hint="default"/>
+      </w:rPr>
+    </w:lvl>
+  </w:abstractNum>
+  <w:abstractNum w:abstractNumId="10" w15:restartNumberingAfterBreak="0">
     <w:nsid w:val="76446D92"/>
     <w:multiLevelType w:val="hybridMultilevel"/>
     <w:tmpl w:val="DF2C2296"/>
@@ -3900,28 +4705,37 @@
     </w:lvl>
   </w:abstractNum>
   <w:num w:numId="1" w16cid:durableId="1198160088">
+    <w:abstractNumId w:val="4"/>
+  </w:num>
+  <w:num w:numId="2" w16cid:durableId="868101151">
+    <w:abstractNumId w:val="10"/>
+  </w:num>
+  <w:num w:numId="3" w16cid:durableId="1670525388">
+    <w:abstractNumId w:val="5"/>
+  </w:num>
+  <w:num w:numId="4" w16cid:durableId="1766801510">
+    <w:abstractNumId w:val="8"/>
+  </w:num>
+  <w:num w:numId="5" w16cid:durableId="139808876">
     <w:abstractNumId w:val="2"/>
   </w:num>
-  <w:num w:numId="2" w16cid:durableId="868101151">
+  <w:num w:numId="6" w16cid:durableId="1978338318">
+    <w:abstractNumId w:val="6"/>
+  </w:num>
+  <w:num w:numId="7" w16cid:durableId="1348630189">
+    <w:abstractNumId w:val="1"/>
+  </w:num>
+  <w:num w:numId="8" w16cid:durableId="403376516">
     <w:abstractNumId w:val="7"/>
   </w:num>
-  <w:num w:numId="3" w16cid:durableId="1670525388">
-    <w:abstractNumId w:val="3"/>
-  </w:num>
-  <w:num w:numId="4" w16cid:durableId="1766801510">
-    <w:abstractNumId w:val="6"/>
-  </w:num>
-  <w:num w:numId="5" w16cid:durableId="139808876">
-    <w:abstractNumId w:val="1"/>
-  </w:num>
-  <w:num w:numId="6" w16cid:durableId="1978338318">
-    <w:abstractNumId w:val="4"/>
-  </w:num>
-  <w:num w:numId="7" w16cid:durableId="1348630189">
+  <w:num w:numId="9" w16cid:durableId="757751930">
     <w:abstractNumId w:val="0"/>
   </w:num>
-  <w:num w:numId="8" w16cid:durableId="403376516">
-    <w:abstractNumId w:val="5"/>
+  <w:num w:numId="10" w16cid:durableId="910458781">
+    <w:abstractNumId w:val="9"/>
+  </w:num>
+  <w:num w:numId="11" w16cid:durableId="297952466">
+    <w:abstractNumId w:val="3"/>
   </w:num>
 </w:numbering>
 </file>

</xml_diff>